<commit_message>
initial commit of chapter 4
</commit_message>
<xml_diff>
--- a/thesis/thesis.docx
+++ b/thesis/thesis.docx
@@ -117,6 +117,22 @@
         <w:rPr>
           <w:rFonts w:hint="eastAsia"/>
         </w:rPr>
+        <w:t>结论</w:t>
+      </w:r>
+    </w:p>
+    <w:p>
+      <w:pPr>
+        <w:pStyle w:val="a5"/>
+        <w:numPr>
+          <w:ilvl w:val="0"/>
+          <w:numId w:val="3"/>
+        </w:numPr>
+        <w:ind w:firstLineChars="0"/>
+      </w:pPr>
+      <w:r>
+        <w:rPr>
+          <w:rFonts w:hint="eastAsia"/>
+        </w:rPr>
         <w:t>附录</w:t>
       </w:r>
       <w:r>
@@ -441,7 +457,7 @@
           <w:rFonts w:asciiTheme="minorEastAsia" w:hAnsiTheme="minorEastAsia" w:hint="eastAsia"/>
           <w:szCs w:val="21"/>
         </w:rPr>
-        <w:t>时是无法推进任务的，这是因为在频繁掉电时，处理器寄存器与内存中储存的数据将会完全丢失，</w:t>
+        <w:t>时是无</w:t>
       </w:r>
       <w:r>
         <w:rPr>
@@ -449,7 +465,7 @@
           <w:szCs w:val="21"/>
         </w:rPr>
         <w:lastRenderedPageBreak/>
-        <w:t>导致处理器丢失当前状态，这种传统的处理器是不适合工作在物联网中收集环境能量的节点的。为了能够在频繁断电时还能够进行连续计算，一种新的处理器结构，非易失处理器（Non</w:t>
+        <w:t>法推进任务的，这是因为在频繁掉电时，处理器寄存器与内存中储存的数据将会完全丢失，导致处理器丢失当前状态，这种传统的处理器是不适合工作在物联网中收集环境能量的节点的。为了能够在频繁断电时还能够进行连续计算，一种新的处理器结构，非易失处理器（Non</w:t>
       </w:r>
       <w:r>
         <w:rPr>
@@ -775,7 +791,7 @@
           <w:rFonts w:asciiTheme="minorEastAsia" w:hAnsiTheme="minorEastAsia" w:hint="eastAsia"/>
           <w:szCs w:val="21"/>
         </w:rPr>
-        <w:t>中提出的算法的不足是，运行这种算法需要特殊的编译器，需要在软件端编译时修改程序，这给软件开发带来了复杂度，而且，使用事先插入的记录点触发位置并不能保证程序的运行效率，如果触发点位置不佳可能会导致系统在重启后有较大回退，增加程序运行时间。基于这一点，文章[hibernus]提出了另外一种备份策略，这种备份策略是软件-硬件协同的，这种备份策略为系统引入了能量不足中断，当系统能量低于一定阈值时，会触发中断，这时中断处理函数将会进行备份，将系统状态保存到硬盘中，可以看出这种方式已经</w:t>
+        <w:t>中提出的算法的不足是，运行这种算法需要特殊的编译器，需要在软件端编译时修改程序，这给软件开发带来了复杂度，而且，使用事先插入的记录点触发位置并不能保证程序的运行效率，如果触发点位置不佳可能会导致系统在重启后有较大回退，增加程序运行时间。基于这一点，文章[hibernus]提出了另外一种备份策略，这种备份策略是软件-硬件协同的，这种备份策略为系统引入了能量不足中断，当系统能量低于一定阈值时，会触发</w:t>
       </w:r>
       <w:r>
         <w:rPr>
@@ -783,7 +799,7 @@
           <w:szCs w:val="21"/>
         </w:rPr>
         <w:lastRenderedPageBreak/>
-        <w:t>极为接近当今非易失处理器的备份方式了。</w:t>
+        <w:t>中断，这时中断处理函数将会进行备份，将系统状态保存到硬盘中，可以看出这种方式已经极为接近当今非易失处理器的备份方式了。</w:t>
       </w:r>
     </w:p>
     <w:p>
@@ -1131,7 +1147,14 @@
         <w:rPr>
           <w:rFonts w:hint="eastAsia"/>
         </w:rPr>
-        <w:t>。下文会分别介绍电路级仿真以及NVPsim仿真器。</w:t>
+        <w:t>。下文</w:t>
+      </w:r>
+      <w:r>
+        <w:rPr>
+          <w:rFonts w:hint="eastAsia"/>
+        </w:rPr>
+        <w:lastRenderedPageBreak/>
+        <w:t>会分别介绍电路级仿真以及NVPsim仿真器。</w:t>
       </w:r>
     </w:p>
     <w:p/>
@@ -1430,14 +1453,8 @@
         <w:rPr>
           <w:rFonts w:hint="eastAsia"/>
         </w:rPr>
-        <w:t>我们可以将其与传统处理器体系架构的研究进行对比，传统处理器有一些通用、公开的设计，</w:t>
-      </w:r>
-      <w:r>
-        <w:rPr>
-          <w:rFonts w:hint="eastAsia"/>
-        </w:rPr>
         <w:lastRenderedPageBreak/>
-        <w:t>并有着大量方便的仿真工具，在对体系架构进行研究时，研究者实际上并不需要拥有完整的处理器电路设计。</w:t>
+        <w:t>我们可以将其与传统处理器体系架构的研究进行对比，传统处理器有一些通用、公开的设计，并有着大量方便的仿真工具，在对体系架构进行研究时，研究者实际上并不需要拥有完整的处理器电路设计。</w:t>
       </w:r>
     </w:p>
     <w:p>
@@ -1682,7 +1699,14 @@
         <w:rPr>
           <w:rFonts w:hint="eastAsia"/>
         </w:rPr>
-        <w:t>的事件队列，将所有事件暂停，这样一来系统就停止了运行，而当系统发生上电时事件队列管理模块再将所有事件重新调度使得系统恢复运行。</w:t>
+        <w:t>的事件队列，将所有事件暂停，这样一来系统就停止了运行，而当系统发生上电时事件队列管理模</w:t>
+      </w:r>
+      <w:r>
+        <w:rPr>
+          <w:rFonts w:hint="eastAsia"/>
+        </w:rPr>
+        <w:lastRenderedPageBreak/>
+        <w:t>块再将所有事件重新调度使得系统恢复运行。</w:t>
       </w:r>
     </w:p>
     <w:p>
@@ -1693,7 +1717,6 @@
         <w:rPr>
           <w:rFonts w:hint="eastAsia"/>
         </w:rPr>
-        <w:lastRenderedPageBreak/>
         <w:t>这种对掉电、上电的建模方式虽然有效，但是缺少对硬件在系统状态改变时行为描述的自由度。NVPsim将系统中所有的掉电、上电时的行为描述都集中在了一起，在上/掉电时只对系统整体的事件队列进行操作，而不对每个模块分别进行操作，这样一来所有的模块在系统状态变化时都表现出了相同特性：暂停运行。</w:t>
       </w:r>
     </w:p>
@@ -1927,7 +1950,14 @@
         <w:rPr>
           <w:rFonts w:hint="eastAsia"/>
         </w:rPr>
-        <w:t>这需要每一个模块都能够通过重定义相同的接口函数来完成对这个模块掉/上电行为的建模，且用户可以像添加gem</w:t>
+        <w:t>这需要每一个模块都能够通过重定义相同的接口函数来完成对这个模块掉/上电行为的</w:t>
+      </w:r>
+      <w:r>
+        <w:rPr>
+          <w:rFonts w:hint="eastAsia"/>
+        </w:rPr>
+        <w:lastRenderedPageBreak/>
+        <w:t>建模，且用户可以像添加gem</w:t>
       </w:r>
       <w:r>
         <w:t>5</w:t>
@@ -1945,14 +1975,7 @@
         <w:rPr>
           <w:rFonts w:hint="eastAsia"/>
         </w:rPr>
-        <w:t>-NVP的模块，仅仅需要定义模</w:t>
-      </w:r>
-      <w:r>
-        <w:rPr>
-          <w:rFonts w:hint="eastAsia"/>
-        </w:rPr>
-        <w:lastRenderedPageBreak/>
-        <w:t>块在系统状态发生变化时的行为。这个目标主要针对的是仿真框架中模块行为描述的自由性和仿真框架的可扩展性。</w:t>
+        <w:t>-NVP的模块，仅仅需要定义模块在系统状态发生变化时的行为。这个目标主要针对的是仿真框架中模块行为描述的自由性和仿真框架的可扩展性。</w:t>
       </w:r>
     </w:p>
     <w:p>
@@ -2344,11 +2367,6 @@
       </w:r>
     </w:p>
     <w:p>
-      <w:pPr>
-        <w:rPr>
-          <w:rFonts w:hint="eastAsia"/>
-        </w:rPr>
-      </w:pPr>
       <w:r>
         <w:tab/>
       </w:r>
@@ -2379,7 +2397,14 @@
         <w:rPr>
           <w:rFonts w:hint="eastAsia"/>
         </w:rPr>
-        <w:t>这个模块的主要任务一是仿真从外界能量幅度（电压、电流、光照）到内部能量储存器的转换电路的行为，二是仿真系统能量状态机不断检查系统储存电压值并控制系统状态改变的行为。</w:t>
+        <w:t>这个模块的主要任务一是仿真从外界能量幅度（电压、电流、光照）到内部能量储存器的转换电路</w:t>
+      </w:r>
+      <w:r>
+        <w:rPr>
+          <w:rFonts w:hint="eastAsia"/>
+        </w:rPr>
+        <w:lastRenderedPageBreak/>
+        <w:t>的行为，二是仿真系统能量状态机不断检查系统储存电压值并控制系统状态改变的行为。</w:t>
       </w:r>
     </w:p>
     <w:p>
@@ -2390,8 +2415,276 @@
         <w:rPr>
           <w:rFonts w:hint="eastAsia"/>
         </w:rPr>
+        <w:t>此外，我们需要添加的是gem</w:t>
+      </w:r>
+      <w:r>
+        <w:t>5</w:t>
+      </w:r>
+      <w:r>
+        <w:rPr>
+          <w:rFonts w:hint="eastAsia"/>
+        </w:rPr>
+        <w:t>中不存在的能量信息通信功能，在非易失系统中，模块间有着很多必需的能量通信，比如说，能量管理模块需要通知系统其他模块断电或者上电，各个模块需要告知能量管理模块自身消耗的能量等，</w:t>
+      </w:r>
+      <w:r>
+        <w:rPr>
+          <w:rFonts w:hint="eastAsia"/>
+        </w:rPr>
+        <w:t>因此，我们需要为模块添加与其他模块进行通信的功能，即每一个模块在“内存”接口之外还需要有“能量接口”。</w:t>
+      </w:r>
+    </w:p>
+    <w:p>
+      <w:pPr>
+        <w:ind w:firstLine="420"/>
+      </w:pPr>
+      <w:r>
+        <w:rPr>
+          <w:rFonts w:hint="eastAsia"/>
+        </w:rPr>
+        <w:t>最后，由于gem</w:t>
+      </w:r>
+      <w:r>
+        <w:t>5</w:t>
+      </w:r>
+      <w:r>
+        <w:rPr>
+          <w:rFonts w:hint="eastAsia"/>
+        </w:rPr>
+        <w:t>的SE模式下不支持外设的行为，但我们的确在非易失系统中需要大量使用外设，为了日后仿真方便我们需要开发一个通用的外设模块来仿真非易失系统中外设的行为。</w:t>
+      </w:r>
+    </w:p>
+    <w:p>
+      <w:pPr>
+        <w:ind w:firstLine="420"/>
+      </w:pPr>
+    </w:p>
+    <w:p>
+      <w:r>
+        <w:rPr>
+          <w:rFonts w:hint="eastAsia"/>
+        </w:rPr>
+        <w:t>2.2 Gem</w:t>
+      </w:r>
+      <w:r>
+        <w:t>5</w:t>
+      </w:r>
+      <w:r>
+        <w:rPr>
+          <w:rFonts w:hint="eastAsia"/>
+        </w:rPr>
+        <w:t>类继承关系</w:t>
+      </w:r>
+    </w:p>
+    <w:p>
+      <w:r>
+        <w:tab/>
+      </w:r>
+      <w:r>
+        <w:rPr>
+          <w:rFonts w:hint="eastAsia"/>
+        </w:rPr>
+        <w:t>如图所示，【】。从中可见gem</w:t>
+      </w:r>
+      <w:r>
+        <w:t>5</w:t>
+      </w:r>
+      <w:r>
+        <w:rPr>
+          <w:rFonts w:hint="eastAsia"/>
+        </w:rPr>
+        <w:t>中的每一个模块均为一个SimObject对象[</w:t>
+      </w:r>
+      <w:r>
+        <w:t>gem5</w:t>
+      </w:r>
+      <w:r>
+        <w:rPr>
+          <w:rFonts w:hint="eastAsia"/>
+        </w:rPr>
+        <w:t>]，SimObject对象为模块定义好了一些模块通用的功能。这些功能来源于SimObject的三个父类，分别为</w:t>
+      </w:r>
+      <w:r>
+        <w:rPr>
+          <w:rFonts w:hint="eastAsia"/>
+        </w:rPr>
+        <w:t>EventManager、Serializable和Drainable。其中EventManager为SimObject提供了操作异步事件队列的功能，使得SimObject能够方便地在事件队列中添加、取消或者修改自身在其中插入的事件；Serializable提供的功能是使得任何SimObject能够将当前状态输出为串行比特流</w:t>
+      </w:r>
+      <w:r>
+        <w:rPr>
+          <w:rFonts w:hint="eastAsia"/>
+        </w:rPr>
+        <w:t>，这个功能的作用是能够使得SimObject能够设置checkpoint，当用户关心运行时某个状态时，能够将系统涉及到的所有SimObject的状态均保存成比特流形式的checkpoint，日后的运行就不需要再次从头执行，只需读入checkpoint即可；Drainable为SimObject提供的功能是能够使得SimObject能够正确结束自身的工作状态。</w:t>
+      </w:r>
+    </w:p>
+    <w:p>
+      <w:r>
+        <w:tab/>
+      </w:r>
+      <w:r>
+        <w:rPr>
+          <w:rFonts w:hint="eastAsia"/>
+        </w:rPr>
+        <w:t>Gem</w:t>
+      </w:r>
+      <w:r>
+        <w:t>5</w:t>
+      </w:r>
+      <w:r>
+        <w:rPr>
+          <w:rFonts w:hint="eastAsia"/>
+        </w:rPr>
+        <w:t>通过以上方式为所有模块的开发打下了基础，在SimObject的基础上开发者开发了各式各样的类，典型的类有各种各样的内存类（MemObject），包含了各种建模的处理器（CPU）、各种建模的内存模块（SimpleMemory、DRAM等等）以及总线模块（CoherentXBar），这些模块的共同点是都需要向其他模块传输内存访问、读取、写入信息，事实上MemObject正是提供了这样的“内存”接口，</w:t>
+      </w:r>
+      <w:r>
+        <w:rPr>
+          <w:rFonts w:hint="eastAsia"/>
+        </w:rPr>
+        <w:t>正</w:t>
+      </w:r>
+      <w:r>
+        <w:rPr>
+          <w:rFonts w:hint="eastAsia"/>
+        </w:rPr>
+        <w:t>如“软件采取的NVP整体架构”一章中所说。</w:t>
+      </w:r>
+    </w:p>
+    <w:p/>
+    <w:p>
+      <w:r>
+        <w:rPr>
+          <w:rFonts w:hint="eastAsia"/>
+        </w:rPr>
+        <w:t>2.3 为Gem</w:t>
+      </w:r>
+      <w:r>
+        <w:t>5</w:t>
+      </w:r>
+      <w:r>
+        <w:rPr>
+          <w:rFonts w:hint="eastAsia"/>
+        </w:rPr>
+        <w:t>的仿真模块引入能量相关功能</w:t>
+      </w:r>
+    </w:p>
+    <w:p>
+      <w:r>
+        <w:tab/>
+      </w:r>
+      <w:r>
+        <w:rPr>
+          <w:rFonts w:hint="eastAsia"/>
+        </w:rPr>
+        <w:t>在开发gem</w:t>
+      </w:r>
+      <w:r>
+        <w:t>5</w:t>
+      </w:r>
+      <w:r>
+        <w:rPr>
+          <w:rFonts w:hint="eastAsia"/>
+        </w:rPr>
+        <w:t>-NVP的过程中，一个内在的逻辑就是任何模块都应当有消耗能量的接口，同时应当能够接收系统有关能量的通知（如“开关机”等等），Gem</w:t>
+      </w:r>
+      <w:r>
+        <w:t>5</w:t>
+      </w:r>
+      <w:r>
+        <w:rPr>
+          <w:rFonts w:hint="eastAsia"/>
+        </w:rPr>
+        <w:t>-NVP不应该只针对少数我们关注的模块开发</w:t>
+      </w:r>
+      <w:r>
+        <w:rPr>
+          <w:rFonts w:hint="eastAsia"/>
+        </w:rPr>
+        <w:t>能量消耗和开关机功能，而是应给为所有模块提供</w:t>
+      </w:r>
+      <w:r>
+        <w:rPr>
+          <w:rFonts w:hint="eastAsia"/>
+        </w:rPr>
+        <w:t>通用的能量操作功能</w:t>
+      </w:r>
+      <w:r>
+        <w:rPr>
+          <w:rFonts w:hint="eastAsia"/>
+        </w:rPr>
+        <w:t>，基于此，我们认为和能量相关的功能同EventManager、Serializable、Drainable提供的功能处于同样的地位</w:t>
+      </w:r>
+      <w:r>
+        <w:rPr>
+          <w:rFonts w:hint="eastAsia"/>
+        </w:rPr>
+        <w:t>。</w:t>
+      </w:r>
+      <w:r>
+        <w:rPr>
+          <w:rFonts w:hint="eastAsia"/>
+        </w:rPr>
+        <w:t>为了实现这些要求，我们引入了“能量对象”（EnergyObject）作为SimObject的父类之一，如图所示【】。</w:t>
+      </w:r>
+    </w:p>
+    <w:p>
+      <w:r>
+        <w:tab/>
+      </w:r>
+      <w:r>
+        <w:rPr>
+          <w:rFonts w:hint="eastAsia"/>
+        </w:rPr>
+        <w:t>EnergyObject类为模块提供了一个一些和能量有关的接口，这些接口将会在第三章中介绍。</w:t>
+      </w:r>
+    </w:p>
+    <w:p/>
+    <w:p>
+      <w:r>
+        <w:rPr>
+          <w:rFonts w:hint="eastAsia"/>
+        </w:rPr>
+        <w:t>2.4</w:t>
+      </w:r>
+      <w:r>
+        <w:rPr>
+          <w:rFonts w:hint="eastAsia"/>
+        </w:rPr>
+        <w:t xml:space="preserve"> Python控制端</w:t>
+      </w:r>
+    </w:p>
+    <w:p>
+      <w:r>
+        <w:tab/>
+      </w:r>
+      <w:r>
+        <w:t>除了上述C++端功能之外，gem5还使用了SWIG（Simplified Wrapper and Interface Generator）来对SimObject提供了对应的python端接口，任意从SimObject中派生的类在python</w:t>
+      </w:r>
+      <w:r>
+        <w:t>端都有一个对应的同名类，在实际使用中，用户一般</w:t>
+      </w:r>
+      <w:r>
+        <w:t>直接通过配置python端对象的方式来配置这个SimObject</w:t>
+      </w:r>
+      <w:r>
+        <w:t>的行为</w:t>
+      </w:r>
+      <w:r>
+        <w:rPr>
+          <w:rFonts w:hint="eastAsia"/>
+        </w:rPr>
+        <w:t>，为了仿真某一系统，用户需要为这个系统创建一个python脚本，在这个脚本中定义这个系统中被使用的模块，配置这些模块的参数，并按照实际系统连接这些模块</w:t>
+      </w:r>
+      <w:r>
+        <w:rPr>
+          <w:rFonts w:hint="eastAsia"/>
+        </w:rPr>
+        <w:t>，这些模块（SimObject）存在一定的树状关系，比如说，CPU、总线、内存都是system模块的子模块，具体体现就是这些模块的对象是system模块对象的成员变量，定义好整个系统的参数和连接方式后，用户需要使系统的最上层system模块成为根模</w:t>
+      </w:r>
+      <w:r>
+        <w:rPr>
+          <w:rFonts w:hint="eastAsia"/>
+        </w:rPr>
         <w:lastRenderedPageBreak/>
-        <w:t>此外，我们需要添加的是gem</w:t>
+        <w:t>块root的成员变量，并告知gem</w:t>
       </w:r>
       <w:r>
         <w:t>5</w:t>
@@ -2400,202 +2693,7 @@
         <w:rPr>
           <w:rFonts w:hint="eastAsia"/>
         </w:rPr>
-        <w:t>中不存在的能量信息通信功能，在非易失系统中，模块间有着很多必需的能量通信，比如说，能量管理模块需要通知系统其他模块断电或者上电，各个模块需要告知能量管理模块自身消耗的能量等，</w:t>
-      </w:r>
-      <w:r>
-        <w:rPr>
-          <w:rFonts w:hint="eastAsia"/>
-        </w:rPr>
-        <w:t>因此，我们需要为模块添加与其他模块进行通信的功能，即每一个模块在“内存”接口之外还需要有“能量接口”。</w:t>
-      </w:r>
-    </w:p>
-    <w:p>
-      <w:pPr>
-        <w:ind w:firstLine="420"/>
-      </w:pPr>
-      <w:r>
-        <w:rPr>
-          <w:rFonts w:hint="eastAsia"/>
-        </w:rPr>
-        <w:t>最后，由于gem</w:t>
-      </w:r>
-      <w:r>
-        <w:t>5</w:t>
-      </w:r>
-      <w:r>
-        <w:rPr>
-          <w:rFonts w:hint="eastAsia"/>
-        </w:rPr>
-        <w:t>的SE模式下不支持外设的行为，但我们的确在非易失系统中需要大量使用外设，为了日后仿真方便我们需要开发一个通用的外设模块来仿真非易失系统中外设的行为。</w:t>
-      </w:r>
-    </w:p>
-    <w:p>
-      <w:pPr>
-        <w:ind w:firstLine="420"/>
-        <w:rPr>
-          <w:rFonts w:hint="eastAsia"/>
-        </w:rPr>
-      </w:pPr>
-    </w:p>
-    <w:p>
-      <w:r>
-        <w:rPr>
-          <w:rFonts w:hint="eastAsia"/>
-        </w:rPr>
-        <w:t>2.2 Gem</w:t>
-      </w:r>
-      <w:r>
-        <w:t>5</w:t>
-      </w:r>
-      <w:r>
-        <w:rPr>
-          <w:rFonts w:hint="eastAsia"/>
-        </w:rPr>
-        <w:t>类继承关系</w:t>
-      </w:r>
-    </w:p>
-    <w:p>
-      <w:r>
-        <w:tab/>
-      </w:r>
-      <w:r>
-        <w:rPr>
-          <w:rFonts w:hint="eastAsia"/>
-        </w:rPr>
-        <w:t>如图所示，【】。从中可见gem</w:t>
-      </w:r>
-      <w:r>
-        <w:t>5</w:t>
-      </w:r>
-      <w:r>
-        <w:rPr>
-          <w:rFonts w:hint="eastAsia"/>
-        </w:rPr>
-        <w:t>中的每一个模块均为一个SimObject对象[</w:t>
-      </w:r>
-      <w:r>
-        <w:t>gem5</w:t>
-      </w:r>
-      <w:r>
-        <w:rPr>
-          <w:rFonts w:hint="eastAsia"/>
-        </w:rPr>
-        <w:t>]，SimObject对象为模块定义好了一些模块通用的功能。这些功能来源于SimObject的三个父类，分别为</w:t>
-      </w:r>
-      <w:r>
-        <w:rPr>
-          <w:rFonts w:hint="eastAsia"/>
-        </w:rPr>
-        <w:t>EventManager、Serializable和Drainable。其中EventManager为SimObject提供了操作异步事件队列的功能，使得SimObject能够方便地在事件队列中添加、取消或者修改自身在其中插入的事件；Serializable提供的功能是使得任何SimObject能够将当前状态输出为串行比特流</w:t>
-      </w:r>
-      <w:r>
-        <w:rPr>
-          <w:rFonts w:hint="eastAsia"/>
-        </w:rPr>
-        <w:t>，这个功能的作用是能够使得SimObject能够设置checkpoint，当用户关心运行时某个状态时，能够将系统涉及到的所有SimObject的状态均保存成比特流形式的checkpoint，日后的运行就不需要再次从头执行，只需读入checkpoint即可；Drainable为SimObject提供的功能是能够使得SimObject能够正确结束自身的工作状态。</w:t>
-      </w:r>
-    </w:p>
-    <w:p>
-      <w:r>
-        <w:tab/>
-      </w:r>
-      <w:r>
-        <w:rPr>
-          <w:rFonts w:hint="eastAsia"/>
-        </w:rPr>
-        <w:t>Gem</w:t>
-      </w:r>
-      <w:r>
-        <w:t>5</w:t>
-      </w:r>
-      <w:r>
-        <w:rPr>
-          <w:rFonts w:hint="eastAsia"/>
-        </w:rPr>
-        <w:t>通过以上方式为所有模块的开发打下了基础，在SimObject的基础上开发者开发了各式各样的类，典型的类有各种各样的内存类（MemObject），包含了各种建模的处理器（CPU）、各种建模的内存模块（SimpleMemory、DRAM等等）以及总线模块（CoherentXBar），这些模块的共同点是都需要向其他模块传输内存访问、读取、写入信息，事实上MemObject正是提供了这样的“内存”接口，</w:t>
-      </w:r>
-      <w:r>
-        <w:rPr>
-          <w:rFonts w:hint="eastAsia"/>
-        </w:rPr>
-        <w:t>正</w:t>
-      </w:r>
-      <w:r>
-        <w:rPr>
-          <w:rFonts w:hint="eastAsia"/>
-        </w:rPr>
-        <w:t>如“软件采取的NVP整体架构”一章中所说。</w:t>
-      </w:r>
-    </w:p>
-    <w:p>
-      <w:pPr>
-        <w:rPr>
-          <w:rFonts w:hint="eastAsia"/>
-        </w:rPr>
-      </w:pPr>
-    </w:p>
-    <w:p>
-      <w:r>
-        <w:rPr>
-          <w:rFonts w:hint="eastAsia"/>
-        </w:rPr>
-        <w:t>2.3 为Gem</w:t>
-      </w:r>
-      <w:r>
-        <w:t>5</w:t>
-      </w:r>
-      <w:r>
-        <w:rPr>
-          <w:rFonts w:hint="eastAsia"/>
-        </w:rPr>
-        <w:t>的仿真模块引入能量相关功能</w:t>
-      </w:r>
-    </w:p>
-    <w:p>
-      <w:r>
-        <w:tab/>
-      </w:r>
-      <w:r>
-        <w:rPr>
-          <w:rFonts w:hint="eastAsia"/>
-        </w:rPr>
-        <w:t>在开发gem</w:t>
-      </w:r>
-      <w:r>
-        <w:t>5</w:t>
-      </w:r>
-      <w:r>
-        <w:rPr>
-          <w:rFonts w:hint="eastAsia"/>
-        </w:rPr>
-        <w:t>-NVP的过程中，一个内在的逻辑就是任何模块都应当有消耗能量的接口，同时应当能够接收系统有关能量的通知（如“开关机”等等），Gem</w:t>
-      </w:r>
-      <w:r>
-        <w:t>5</w:t>
-      </w:r>
-      <w:r>
-        <w:rPr>
-          <w:rFonts w:hint="eastAsia"/>
-        </w:rPr>
-        <w:t>-NVP不应该只针对少数我们关注的模块开发</w:t>
-      </w:r>
-      <w:r>
-        <w:rPr>
-          <w:rFonts w:hint="eastAsia"/>
-        </w:rPr>
-        <w:t>能量消耗和开关机功能，而是应给为所有模块提供</w:t>
-      </w:r>
-      <w:r>
-        <w:rPr>
-          <w:rFonts w:hint="eastAsia"/>
-        </w:rPr>
-        <w:t>通用的能量操作功能</w:t>
-      </w:r>
-      <w:r>
-        <w:rPr>
-          <w:rFonts w:hint="eastAsia"/>
-        </w:rPr>
-        <w:t>，基于此，我们认为和能量相关的功能同EventManager、Serializable、Drainable提供的功能处于同样的地位</w:t>
+        <w:t>对root模块进行仿真</w:t>
       </w:r>
       <w:r>
         <w:rPr>
@@ -2604,128 +2702,34 @@
         <w:t>。</w:t>
       </w:r>
       <w:r>
-        <w:rPr>
-          <w:rFonts w:hint="eastAsia"/>
-        </w:rPr>
-        <w:t>为了实现这些要求，我们引入了“能量对象”（EnergyObject）作为SimObject的父类之一，如图所示【】。</w:t>
-      </w:r>
-    </w:p>
-    <w:p>
-      <w:r>
-        <w:tab/>
-      </w:r>
-      <w:r>
-        <w:rPr>
-          <w:rFonts w:hint="eastAsia"/>
-        </w:rPr>
-        <w:t>EnergyObject类为模块提供了一个一些和能量有关的接口，这些接口将会在第三章中介绍。</w:t>
-      </w:r>
-    </w:p>
-    <w:p>
-      <w:pPr>
-        <w:rPr>
-          <w:rFonts w:hint="eastAsia"/>
-        </w:rPr>
-      </w:pPr>
-    </w:p>
-    <w:p>
-      <w:r>
-        <w:rPr>
-          <w:rFonts w:hint="eastAsia"/>
-        </w:rPr>
-        <w:t>2.4</w:t>
-      </w:r>
-      <w:r>
-        <w:rPr>
-          <w:rFonts w:hint="eastAsia"/>
-        </w:rPr>
-        <w:t xml:space="preserve"> Python控制端</w:t>
-      </w:r>
-    </w:p>
-    <w:p>
-      <w:r>
-        <w:tab/>
-      </w:r>
-      <w:r>
-        <w:t>除了上述C++端功能之外，gem5还使用了SWIG（Simplified Wrapper and Interface Generator）来对SimObject提供了对应的python端接口，任意从SimObject中派生的类在python</w:t>
-      </w:r>
-      <w:r>
-        <w:t>端都有一个对应的同名类，在实际使用中，用户一般</w:t>
-      </w:r>
-      <w:r>
-        <w:t>直接通过配置python端对象的方式来配置这个SimObject</w:t>
-      </w:r>
-      <w:r>
-        <w:t>的行为</w:t>
-      </w:r>
-      <w:r>
-        <w:rPr>
-          <w:rFonts w:hint="eastAsia"/>
-        </w:rPr>
-        <w:t>，为了仿真某一系统，用户需要为这个系统创建一个python脚本，在这个脚本中定义这个系统中被使用的模块，配置这些模块的参数，并按照实际系统连接这些模块</w:t>
-      </w:r>
-      <w:r>
-        <w:rPr>
-          <w:rFonts w:hint="eastAsia"/>
-        </w:rPr>
-        <w:t>，这些模块（SimObject）存在一定的树状关系，比如说，CPU、总线、内存都是system模块的子模块，具体体现就是这些模块的对象是system模块对象的成员变量，定义好整个系统的参数和连接方式后，用户需要使系统的最上层system模块成为根模块root的成员变量，并告知gem</w:t>
-      </w:r>
-      <w:r>
-        <w:t>5</w:t>
-      </w:r>
-      <w:r>
-        <w:rPr>
-          <w:rFonts w:hint="eastAsia"/>
-        </w:rPr>
-        <w:t>对root模块进行仿真</w:t>
-      </w:r>
-      <w:r>
-        <w:rPr>
-          <w:rFonts w:hint="eastAsia"/>
-        </w:rPr>
+        <w:t>在运行时</w:t>
+      </w:r>
+      <w:r>
+        <w:rPr>
+          <w:rFonts w:hint="eastAsia"/>
+        </w:rPr>
+        <w:t>，</w:t>
+      </w:r>
+      <w:r>
+        <w:t>gem5会</w:t>
+      </w:r>
+      <w:r>
+        <w:rPr>
+          <w:rFonts w:hint="eastAsia"/>
+        </w:rPr>
+        <w:t>采用深度优先搜索的方式</w:t>
+      </w:r>
+      <w:r>
+        <w:rPr>
+          <w:rFonts w:hint="eastAsia"/>
+        </w:rPr>
+        <w:t>遍历模块树，为每一个python模块建立对应的C++后端模块，接下来同样采用深度优先搜索的方式来为每一个C++后端模块进行初始化，在初始化的过程中，最初的事件被放入事件队列，这使得整个仿真过程开始</w:t>
+      </w:r>
+      <w:r>
         <w:t>。</w:t>
       </w:r>
-      <w:r>
-        <w:t>在运行时</w:t>
-      </w:r>
-      <w:r>
-        <w:rPr>
-          <w:rFonts w:hint="eastAsia"/>
-        </w:rPr>
-        <w:t>，</w:t>
-      </w:r>
-      <w:r>
-        <w:t>gem5会</w:t>
-      </w:r>
-      <w:r>
-        <w:rPr>
-          <w:rFonts w:hint="eastAsia"/>
-        </w:rPr>
-        <w:t>采用深度优</w:t>
-      </w:r>
-      <w:r>
-        <w:rPr>
-          <w:rFonts w:hint="eastAsia"/>
-        </w:rPr>
-        <w:lastRenderedPageBreak/>
-        <w:t>先搜索的方式</w:t>
-      </w:r>
-      <w:r>
-        <w:rPr>
-          <w:rFonts w:hint="eastAsia"/>
-        </w:rPr>
-        <w:t>遍历模块树，为每一个python模块建立对应的C++后端模块，接下来同样采用深度优先搜索的方式来为每一个C++后端模块进行初始化，在初始化的过程中，最初的事件被放入事件队列，这使得整个仿真过程开始</w:t>
-      </w:r>
-      <w:r>
-        <w:t>。</w:t>
-      </w:r>
-    </w:p>
-    <w:p>
-      <w:pPr>
-        <w:rPr>
-          <w:rFonts w:hint="eastAsia"/>
-        </w:rPr>
-      </w:pPr>
+    </w:p>
+    <w:p>
       <w:r>
         <w:tab/>
         <w:t>G</w:t>
@@ -2766,11 +2770,6 @@
       </w:r>
     </w:p>
     <w:p>
-      <w:pPr>
-        <w:rPr>
-          <w:rFonts w:hint="eastAsia"/>
-        </w:rPr>
-      </w:pPr>
       <w:r>
         <w:tab/>
       </w:r>
@@ -2992,11 +2991,6 @@
             <w:tcW w:w="4148" w:type="dxa"/>
           </w:tcPr>
           <w:p>
-            <w:pPr>
-              <w:rPr>
-                <w:rFonts w:hint="eastAsia"/>
-              </w:rPr>
-            </w:pPr>
             <w:r>
               <w:rPr>
                 <w:rFonts w:hint="eastAsia"/>
@@ -3010,11 +3004,6 @@
             <w:tcW w:w="4148" w:type="dxa"/>
           </w:tcPr>
           <w:p>
-            <w:pPr>
-              <w:rPr>
-                <w:rFonts w:hint="eastAsia"/>
-              </w:rPr>
-            </w:pPr>
             <w:r>
               <w:rPr>
                 <w:rFonts w:hint="eastAsia"/>
@@ -3030,11 +3019,6 @@
             <w:tcW w:w="4148" w:type="dxa"/>
           </w:tcPr>
           <w:p>
-            <w:pPr>
-              <w:rPr>
-                <w:rFonts w:hint="eastAsia"/>
-              </w:rPr>
-            </w:pPr>
             <w:r>
               <w:t>port_id</w:t>
             </w:r>
@@ -3045,11 +3029,6 @@
             <w:tcW w:w="4148" w:type="dxa"/>
           </w:tcPr>
           <w:p>
-            <w:pPr>
-              <w:rPr>
-                <w:rFonts w:hint="eastAsia"/>
-              </w:rPr>
-            </w:pPr>
             <w:r>
               <w:rPr>
                 <w:rFonts w:hint="eastAsia"/>
@@ -3065,11 +3044,6 @@
             <w:tcW w:w="4148" w:type="dxa"/>
           </w:tcPr>
           <w:p>
-            <w:pPr>
-              <w:rPr>
-                <w:rFonts w:hint="eastAsia"/>
-              </w:rPr>
-            </w:pPr>
             <w:r>
               <w:t>p</w:t>
             </w:r>
@@ -3089,11 +3063,6 @@
             <w:tcW w:w="4148" w:type="dxa"/>
           </w:tcPr>
           <w:p>
-            <w:pPr>
-              <w:rPr>
-                <w:rFonts w:hint="eastAsia"/>
-              </w:rPr>
-            </w:pPr>
             <w:r>
               <w:rPr>
                 <w:rFonts w:hint="eastAsia"/>
@@ -3128,11 +3097,6 @@
             <w:tcW w:w="4148" w:type="dxa"/>
           </w:tcPr>
           <w:p>
-            <w:pPr>
-              <w:rPr>
-                <w:rFonts w:hint="eastAsia"/>
-              </w:rPr>
-            </w:pPr>
             <w:r>
               <w:rPr>
                 <w:rFonts w:hint="eastAsia"/>
@@ -3158,16 +3122,18 @@
             <w:tcW w:w="4148" w:type="dxa"/>
           </w:tcPr>
           <w:p>
-            <w:pPr>
+            <w:r>
               <w:rPr>
                 <w:rFonts w:hint="eastAsia"/>
               </w:rPr>
-            </w:pPr>
+              <w:t>此接口的所有者，应该是一个SimObject对</w:t>
+            </w:r>
             <w:r>
               <w:rPr>
                 <w:rFonts w:hint="eastAsia"/>
               </w:rPr>
-              <w:t>此接口的所有者，应该是一个SimObject对象，用于对象调用接口或者接口通知对象</w:t>
+              <w:lastRenderedPageBreak/>
+              <w:t>象，用于对象调用接口或者接口通知对象</w:t>
             </w:r>
           </w:p>
         </w:tc>
@@ -3190,11 +3156,6 @@
             <w:tcW w:w="4148" w:type="dxa"/>
           </w:tcPr>
           <w:p>
-            <w:pPr>
-              <w:rPr>
-                <w:rFonts w:hint="eastAsia"/>
-              </w:rPr>
-            </w:pPr>
             <w:r>
               <w:rPr>
                 <w:rFonts w:hint="eastAsia"/>
@@ -3208,11 +3169,6 @@
             <w:tcW w:w="4148" w:type="dxa"/>
           </w:tcPr>
           <w:p>
-            <w:pPr>
-              <w:rPr>
-                <w:rFonts w:hint="eastAsia"/>
-              </w:rPr>
-            </w:pPr>
             <w:r>
               <w:rPr>
                 <w:rFonts w:hint="eastAsia"/>
@@ -3228,11 +3184,6 @@
             <w:tcW w:w="4148" w:type="dxa"/>
           </w:tcPr>
           <w:p>
-            <w:pPr>
-              <w:rPr>
-                <w:rFonts w:hint="eastAsia"/>
-              </w:rPr>
-            </w:pPr>
             <w:r>
               <w:rPr>
                 <w:rFonts w:hint="eastAsia"/>
@@ -3246,11 +3197,6 @@
             <w:tcW w:w="4148" w:type="dxa"/>
           </w:tcPr>
           <w:p>
-            <w:pPr>
-              <w:rPr>
-                <w:rFonts w:hint="eastAsia"/>
-              </w:rPr>
-            </w:pPr>
             <w:r>
               <w:rPr>
                 <w:rFonts w:hint="eastAsia"/>
@@ -3266,11 +3212,6 @@
             <w:tcW w:w="4148" w:type="dxa"/>
           </w:tcPr>
           <w:p>
-            <w:pPr>
-              <w:rPr>
-                <w:rFonts w:hint="eastAsia"/>
-              </w:rPr>
-            </w:pPr>
             <w:r>
               <w:rPr>
                 <w:rFonts w:hint="eastAsia"/>
@@ -3284,11 +3225,6 @@
             <w:tcW w:w="4148" w:type="dxa"/>
           </w:tcPr>
           <w:p>
-            <w:pPr>
-              <w:rPr>
-                <w:rFonts w:hint="eastAsia"/>
-              </w:rPr>
-            </w:pPr>
             <w:r>
               <w:rPr>
                 <w:rFonts w:hint="eastAsia"/>
@@ -3304,11 +3240,6 @@
             <w:tcW w:w="4148" w:type="dxa"/>
           </w:tcPr>
           <w:p>
-            <w:pPr>
-              <w:rPr>
-                <w:rFonts w:hint="eastAsia"/>
-              </w:rPr>
-            </w:pPr>
             <w:r>
               <w:rPr>
                 <w:rFonts w:hint="eastAsia"/>
@@ -3322,11 +3253,6 @@
             <w:tcW w:w="4148" w:type="dxa"/>
           </w:tcPr>
           <w:p>
-            <w:pPr>
-              <w:rPr>
-                <w:rFonts w:hint="eastAsia"/>
-              </w:rPr>
-            </w:pPr>
             <w:r>
               <w:rPr>
                 <w:rFonts w:hint="eastAsia"/>
@@ -3342,11 +3268,6 @@
             <w:tcW w:w="4148" w:type="dxa"/>
           </w:tcPr>
           <w:p>
-            <w:pPr>
-              <w:rPr>
-                <w:rFonts w:hint="eastAsia"/>
-              </w:rPr>
-            </w:pPr>
             <w:r>
               <w:rPr>
                 <w:rFonts w:hint="eastAsia"/>
@@ -3360,11 +3281,6 @@
             <w:tcW w:w="4148" w:type="dxa"/>
           </w:tcPr>
           <w:p>
-            <w:pPr>
-              <w:rPr>
-                <w:rFonts w:hint="eastAsia"/>
-              </w:rPr>
-            </w:pPr>
             <w:r>
               <w:rPr>
                 <w:rFonts w:hint="eastAsia"/>
@@ -3392,11 +3308,6 @@
             <w:tcW w:w="4148" w:type="dxa"/>
           </w:tcPr>
           <w:p>
-            <w:pPr>
-              <w:rPr>
-                <w:rFonts w:hint="eastAsia"/>
-              </w:rPr>
-            </w:pPr>
             <w:r>
               <w:rPr>
                 <w:rFonts w:hint="eastAsia"/>
@@ -3410,11 +3321,6 @@
             <w:tcW w:w="4148" w:type="dxa"/>
           </w:tcPr>
           <w:p>
-            <w:pPr>
-              <w:rPr>
-                <w:rFonts w:hint="eastAsia"/>
-              </w:rPr>
-            </w:pPr>
             <w:r>
               <w:rPr>
                 <w:rFonts w:hint="eastAsia"/>
@@ -3430,11 +3336,6 @@
             <w:tcW w:w="4148" w:type="dxa"/>
           </w:tcPr>
           <w:p>
-            <w:pPr>
-              <w:rPr>
-                <w:rFonts w:hint="eastAsia"/>
-              </w:rPr>
-            </w:pPr>
             <w:r>
               <w:rPr>
                 <w:rFonts w:hint="eastAsia"/>
@@ -3448,11 +3349,6 @@
             <w:tcW w:w="4148" w:type="dxa"/>
           </w:tcPr>
           <w:p>
-            <w:pPr>
-              <w:rPr>
-                <w:rFonts w:hint="eastAsia"/>
-              </w:rPr>
-            </w:pPr>
             <w:r>
               <w:rPr>
                 <w:rFonts w:hint="eastAsia"/>
@@ -3480,11 +3376,6 @@
             <w:tcW w:w="4148" w:type="dxa"/>
           </w:tcPr>
           <w:p>
-            <w:pPr>
-              <w:rPr>
-                <w:rFonts w:hint="eastAsia"/>
-              </w:rPr>
-            </w:pPr>
             <w:r>
               <w:rPr>
                 <w:rFonts w:hint="eastAsia"/>
@@ -3498,11 +3389,6 @@
             <w:tcW w:w="4148" w:type="dxa"/>
           </w:tcPr>
           <w:p>
-            <w:pPr>
-              <w:rPr>
-                <w:rFonts w:hint="eastAsia"/>
-              </w:rPr>
-            </w:pPr>
             <w:r>
               <w:rPr>
                 <w:rFonts w:hint="eastAsia"/>
@@ -3518,11 +3404,6 @@
             <w:tcW w:w="4148" w:type="dxa"/>
           </w:tcPr>
           <w:p>
-            <w:pPr>
-              <w:rPr>
-                <w:rFonts w:hint="eastAsia"/>
-              </w:rPr>
-            </w:pPr>
             <w:r>
               <w:rPr>
                 <w:rFonts w:hint="eastAsia"/>
@@ -3536,11 +3417,6 @@
             <w:tcW w:w="4148" w:type="dxa"/>
           </w:tcPr>
           <w:p>
-            <w:pPr>
-              <w:rPr>
-                <w:rFonts w:hint="eastAsia"/>
-              </w:rPr>
-            </w:pPr>
             <w:r>
               <w:rPr>
                 <w:rFonts w:hint="eastAsia"/>
@@ -3556,11 +3432,6 @@
             <w:tcW w:w="4148" w:type="dxa"/>
           </w:tcPr>
           <w:p>
-            <w:pPr>
-              <w:rPr>
-                <w:rFonts w:hint="eastAsia"/>
-              </w:rPr>
-            </w:pPr>
             <w:r>
               <w:rPr>
                 <w:rFonts w:hint="eastAsia"/>
@@ -3574,11 +3445,6 @@
             <w:tcW w:w="4148" w:type="dxa"/>
           </w:tcPr>
           <w:p>
-            <w:pPr>
-              <w:rPr>
-                <w:rFonts w:hint="eastAsia"/>
-              </w:rPr>
-            </w:pPr>
             <w:r>
               <w:rPr>
                 <w:rFonts w:hint="eastAsia"/>
@@ -3606,11 +3472,6 @@
             <w:tcW w:w="4148" w:type="dxa"/>
           </w:tcPr>
           <w:p>
-            <w:pPr>
-              <w:rPr>
-                <w:rFonts w:hint="eastAsia"/>
-              </w:rPr>
-            </w:pPr>
             <w:r>
               <w:rPr>
                 <w:rFonts w:hint="eastAsia"/>
@@ -3624,11 +3485,6 @@
             <w:tcW w:w="4148" w:type="dxa"/>
           </w:tcPr>
           <w:p>
-            <w:pPr>
-              <w:rPr>
-                <w:rFonts w:hint="eastAsia"/>
-              </w:rPr>
-            </w:pPr>
             <w:r>
               <w:rPr>
                 <w:rFonts w:hint="eastAsia"/>
@@ -3644,11 +3500,6 @@
             <w:tcW w:w="4148" w:type="dxa"/>
           </w:tcPr>
           <w:p>
-            <w:pPr>
-              <w:rPr>
-                <w:rFonts w:hint="eastAsia"/>
-              </w:rPr>
-            </w:pPr>
             <w:r>
               <w:t>s</w:t>
             </w:r>
@@ -3668,11 +3519,6 @@
             <w:tcW w:w="4148" w:type="dxa"/>
           </w:tcPr>
           <w:p>
-            <w:pPr>
-              <w:rPr>
-                <w:rFonts w:hint="eastAsia"/>
-              </w:rPr>
-            </w:pPr>
             <w:r>
               <w:rPr>
                 <w:rFonts w:hint="eastAsia"/>
@@ -3700,11 +3546,6 @@
             <w:tcW w:w="4148" w:type="dxa"/>
           </w:tcPr>
           <w:p>
-            <w:pPr>
-              <w:rPr>
-                <w:rFonts w:hint="eastAsia"/>
-              </w:rPr>
-            </w:pPr>
             <w:r>
               <w:rPr>
                 <w:rFonts w:hint="eastAsia"/>
@@ -3718,11 +3559,6 @@
             <w:tcW w:w="4148" w:type="dxa"/>
           </w:tcPr>
           <w:p>
-            <w:pPr>
-              <w:rPr>
-                <w:rFonts w:hint="eastAsia"/>
-              </w:rPr>
-            </w:pPr>
             <w:r>
               <w:rPr>
                 <w:rFonts w:hint="eastAsia"/>
@@ -3738,11 +3574,6 @@
             <w:tcW w:w="4148" w:type="dxa"/>
           </w:tcPr>
           <w:p>
-            <w:pPr>
-              <w:rPr>
-                <w:rFonts w:hint="eastAsia"/>
-              </w:rPr>
-            </w:pPr>
             <w:r>
               <w:rPr>
                 <w:rFonts w:hint="eastAsia"/>
@@ -3759,11 +3590,6 @@
             <w:tcW w:w="4148" w:type="dxa"/>
           </w:tcPr>
           <w:p>
-            <w:pPr>
-              <w:rPr>
-                <w:rFonts w:hint="eastAsia"/>
-              </w:rPr>
-            </w:pPr>
             <w:r>
               <w:rPr>
                 <w:rFonts w:hint="eastAsia"/>
@@ -3779,11 +3605,6 @@
             <w:tcW w:w="4148" w:type="dxa"/>
           </w:tcPr>
           <w:p>
-            <w:pPr>
-              <w:rPr>
-                <w:rFonts w:hint="eastAsia"/>
-              </w:rPr>
-            </w:pPr>
             <w:r>
               <w:rPr>
                 <w:rFonts w:hint="eastAsia"/>
@@ -3797,11 +3618,6 @@
             <w:tcW w:w="4148" w:type="dxa"/>
           </w:tcPr>
           <w:p>
-            <w:pPr>
-              <w:rPr>
-                <w:rFonts w:hint="eastAsia"/>
-              </w:rPr>
-            </w:pPr>
             <w:r>
               <w:rPr>
                 <w:rFonts w:hint="eastAsia"/>
@@ -3812,13 +3628,7 @@
         </w:tc>
       </w:tr>
     </w:tbl>
-    <w:p>
-      <w:pPr>
-        <w:rPr>
-          <w:rFonts w:hint="eastAsia"/>
-        </w:rPr>
-      </w:pPr>
-    </w:p>
+    <w:p/>
     <w:p>
       <w:r>
         <w:rPr>
@@ -3846,11 +3656,6 @@
       </w:r>
     </w:p>
     <w:p>
-      <w:pPr>
-        <w:rPr>
-          <w:rFonts w:hint="eastAsia"/>
-        </w:rPr>
-      </w:pPr>
       <w:r>
         <w:tab/>
       </w:r>
@@ -3922,11 +3727,6 @@
             <w:tcW w:w="4148" w:type="dxa"/>
           </w:tcPr>
           <w:p>
-            <w:pPr>
-              <w:rPr>
-                <w:rFonts w:hint="eastAsia"/>
-              </w:rPr>
-            </w:pPr>
             <w:r>
               <w:rPr>
                 <w:rFonts w:hint="eastAsia"/>
@@ -3940,11 +3740,6 @@
             <w:tcW w:w="4148" w:type="dxa"/>
           </w:tcPr>
           <w:p>
-            <w:pPr>
-              <w:rPr>
-                <w:rFonts w:hint="eastAsia"/>
-              </w:rPr>
-            </w:pPr>
             <w:r>
               <w:rPr>
                 <w:rFonts w:hint="eastAsia"/>
@@ -3960,11 +3755,6 @@
             <w:tcW w:w="4148" w:type="dxa"/>
           </w:tcPr>
           <w:p>
-            <w:pPr>
-              <w:rPr>
-                <w:rFonts w:hint="eastAsia"/>
-              </w:rPr>
-            </w:pPr>
             <w:r>
               <w:rPr>
                 <w:rFonts w:hint="eastAsia"/>
@@ -3978,16 +3768,18 @@
             <w:tcW w:w="4148" w:type="dxa"/>
           </w:tcPr>
           <w:p>
-            <w:pPr>
+            <w:r>
               <w:rPr>
                 <w:rFonts w:hint="eastAsia"/>
               </w:rPr>
-            </w:pPr>
+              <w:t>这个模块拥有的从能量接口，这个接口被模块用来在消耗能量时向其能量管理单元发送能量消息或者从能量管理单元获得系统</w:t>
+            </w:r>
             <w:r>
               <w:rPr>
                 <w:rFonts w:hint="eastAsia"/>
               </w:rPr>
-              <w:t>这个模块拥有的从能量接口，这个接口被模块用来在消耗能量时向其能量管理单元发送能量消息或者从能量管理单元获得系统能量状态变化消息</w:t>
+              <w:lastRenderedPageBreak/>
+              <w:t>能量状态变化消息</w:t>
             </w:r>
           </w:p>
         </w:tc>
@@ -3998,11 +3790,6 @@
             <w:tcW w:w="4148" w:type="dxa"/>
           </w:tcPr>
           <w:p>
-            <w:pPr>
-              <w:rPr>
-                <w:rFonts w:hint="eastAsia"/>
-              </w:rPr>
-            </w:pPr>
             <w:r>
               <w:rPr>
                 <w:rFonts w:hint="eastAsia"/>
@@ -4017,11 +3804,6 @@
             <w:tcW w:w="4148" w:type="dxa"/>
           </w:tcPr>
           <w:p>
-            <w:pPr>
-              <w:rPr>
-                <w:rFonts w:hint="eastAsia"/>
-              </w:rPr>
-            </w:pPr>
             <w:r>
               <w:rPr>
                 <w:rFonts w:hint="eastAsia"/>
@@ -4049,11 +3831,6 @@
             <w:tcW w:w="4148" w:type="dxa"/>
           </w:tcPr>
           <w:p>
-            <w:pPr>
-              <w:rPr>
-                <w:rFonts w:hint="eastAsia"/>
-              </w:rPr>
-            </w:pPr>
             <w:r>
               <w:rPr>
                 <w:rFonts w:hint="eastAsia"/>
@@ -4067,11 +3844,6 @@
             <w:tcW w:w="4148" w:type="dxa"/>
           </w:tcPr>
           <w:p>
-            <w:pPr>
-              <w:rPr>
-                <w:rFonts w:hint="eastAsia"/>
-              </w:rPr>
-            </w:pPr>
             <w:r>
               <w:rPr>
                 <w:rFonts w:hint="eastAsia"/>
@@ -4087,11 +3859,6 @@
             <w:tcW w:w="4148" w:type="dxa"/>
           </w:tcPr>
           <w:p>
-            <w:pPr>
-              <w:rPr>
-                <w:rFonts w:hint="eastAsia"/>
-              </w:rPr>
-            </w:pPr>
             <w:r>
               <w:rPr>
                 <w:rFonts w:hint="eastAsia"/>
@@ -4105,11 +3872,6 @@
             <w:tcW w:w="4148" w:type="dxa"/>
           </w:tcPr>
           <w:p>
-            <w:pPr>
-              <w:rPr>
-                <w:rFonts w:hint="eastAsia"/>
-              </w:rPr>
-            </w:pPr>
             <w:r>
               <w:rPr>
                 <w:rFonts w:hint="eastAsia"/>
@@ -4125,11 +3887,6 @@
             <w:tcW w:w="4148" w:type="dxa"/>
           </w:tcPr>
           <w:p>
-            <w:pPr>
-              <w:rPr>
-                <w:rFonts w:hint="eastAsia"/>
-              </w:rPr>
-            </w:pPr>
             <w:r>
               <w:rPr>
                 <w:rFonts w:hint="eastAsia"/>
@@ -4143,11 +3900,6 @@
             <w:tcW w:w="4148" w:type="dxa"/>
           </w:tcPr>
           <w:p>
-            <w:pPr>
-              <w:rPr>
-                <w:rFonts w:hint="eastAsia"/>
-              </w:rPr>
-            </w:pPr>
             <w:r>
               <w:rPr>
                 <w:rFonts w:hint="eastAsia"/>
@@ -4163,11 +3915,6 @@
             <w:tcW w:w="4148" w:type="dxa"/>
           </w:tcPr>
           <w:p>
-            <w:pPr>
-              <w:rPr>
-                <w:rFonts w:hint="eastAsia"/>
-              </w:rPr>
-            </w:pPr>
             <w:r>
               <w:rPr>
                 <w:rFonts w:hint="eastAsia"/>
@@ -4181,11 +3928,6 @@
             <w:tcW w:w="4148" w:type="dxa"/>
           </w:tcPr>
           <w:p>
-            <w:pPr>
-              <w:rPr>
-                <w:rFonts w:hint="eastAsia"/>
-              </w:rPr>
-            </w:pPr>
             <w:r>
               <w:rPr>
                 <w:rFonts w:hint="eastAsia"/>
@@ -4201,11 +3943,6 @@
             <w:tcW w:w="4148" w:type="dxa"/>
           </w:tcPr>
           <w:p>
-            <w:pPr>
-              <w:rPr>
-                <w:rFonts w:hint="eastAsia"/>
-              </w:rPr>
-            </w:pPr>
             <w:r>
               <w:rPr>
                 <w:rFonts w:hint="eastAsia"/>
@@ -4219,11 +3956,6 @@
             <w:tcW w:w="4148" w:type="dxa"/>
           </w:tcPr>
           <w:p>
-            <w:pPr>
-              <w:rPr>
-                <w:rFonts w:hint="eastAsia"/>
-              </w:rPr>
-            </w:pPr>
             <w:r>
               <w:rPr>
                 <w:rFonts w:hint="eastAsia"/>
@@ -4234,13 +3966,7 @@
         </w:tc>
       </w:tr>
     </w:tbl>
-    <w:p>
-      <w:pPr>
-        <w:rPr>
-          <w:rFonts w:hint="eastAsia"/>
-        </w:rPr>
-      </w:pPr>
-    </w:p>
+    <w:p/>
     <w:p>
       <w:r>
         <w:rPr>
@@ -4368,7 +4094,14 @@
         <w:rPr>
           <w:rFonts w:hint="eastAsia"/>
         </w:rPr>
-        <w:t>。在python端同样每一个SimObject拥有一个主能量接口引用（命名为m_engy_port）和一个从能量接口引用（命名为s</w:t>
+        <w:t>。在python端同样每一个SimObject拥有一个主能量接口引用（命名为m_engy_port）和一个从能量接口引用</w:t>
+      </w:r>
+      <w:r>
+        <w:rPr>
+          <w:rFonts w:hint="eastAsia"/>
+        </w:rPr>
+        <w:lastRenderedPageBreak/>
+        <w:t>（命名为s</w:t>
       </w:r>
       <w:r>
         <w:t>_engy_port</w:t>
@@ -4382,7 +4115,6 @@
     </w:p>
     <w:p>
       <w:r>
-        <w:lastRenderedPageBreak/>
         <w:t xml:space="preserve">        self.__dict__['m_energy_port'] = MasterEnergyPort(self)</w:t>
       </w:r>
     </w:p>
@@ -4440,13 +4172,7 @@
         <w:t>cpu.s_engy_port = engy_mgmt.m_engy_port</w:t>
       </w:r>
     </w:p>
-    <w:p>
-      <w:pPr>
-        <w:rPr>
-          <w:rFonts w:hint="eastAsia"/>
-        </w:rPr>
-      </w:pPr>
-    </w:p>
+    <w:p/>
     <w:p>
       <w:r>
         <w:rPr>
@@ -4458,9 +4184,6 @@
     <w:p>
       <w:pPr>
         <w:ind w:firstLine="420"/>
-        <w:rPr>
-          <w:rFonts w:hint="eastAsia"/>
-        </w:rPr>
       </w:pPr>
       <w:r>
         <w:rPr>
@@ -4514,49 +4237,456 @@
         <w:rPr>
           <w:rFonts w:hint="eastAsia"/>
         </w:rPr>
-        <w:t>根据上述描述，我们可以将能量管理模块抽象为两个部分：能量收集部分和系统状态机部分，下文将分别介绍这两个部分并介绍能量管理模块的python端配置方式。</w:t>
-      </w:r>
-    </w:p>
-    <w:p>
-      <w:pPr>
-        <w:rPr>
-          <w:rFonts w:hint="eastAsia"/>
-        </w:rPr>
-      </w:pPr>
+        <w:t>能量管理模块的工作模型如图所示【】，从图中可以看出，能量管理模块的工作事件有两条触发路线：</w:t>
+      </w:r>
+    </w:p>
+    <w:p>
+      <w:pPr>
+        <w:ind w:firstLine="420"/>
+      </w:pPr>
+      <w:r>
+        <w:rPr>
+          <w:rFonts w:hint="eastAsia"/>
+        </w:rPr>
+        <w:t>第一条</w:t>
+      </w:r>
+      <w:r>
+        <w:rPr>
+          <w:rFonts w:hint="eastAsia"/>
+        </w:rPr>
+        <w:t>触发路线</w:t>
+      </w:r>
+      <w:r>
+        <w:rPr>
+          <w:rFonts w:hint="eastAsia"/>
+        </w:rPr>
+        <w:t>是能量的收集，收集能量的事件是周期性触发的，也就是说用户可以规定一定的时间作为能量管理模块的能量收集时间单元，每经过这样一段时间，能量管理模块将从</w:t>
+      </w:r>
+      <w:r>
+        <w:rPr>
+          <w:rFonts w:hint="eastAsia"/>
+        </w:rPr>
+        <w:t>能量配置文件（energy</w:t>
+      </w:r>
+      <w:r>
+        <w:t xml:space="preserve"> </w:t>
+      </w:r>
+      <w:r>
+        <w:rPr>
+          <w:rFonts w:hint="eastAsia"/>
+        </w:rPr>
+        <w:t>profile）中读入一个外界环境能量强度条目，得到此时外界的能量强度，接下来能量管理模块将读取此时电容的电压值，并将外界能量强度和内部电容电压值两个参数告知能量收集模块，能量收集模块计算出收集后电容电压返回给能量管理模块，能量管理模块修改电容电压值，并将电压值的改变告知系统状态机。</w:t>
+      </w:r>
+    </w:p>
+    <w:p>
+      <w:pPr>
+        <w:ind w:firstLine="420"/>
+        <w:rPr>
+          <w:rFonts w:hint="eastAsia"/>
+        </w:rPr>
+      </w:pPr>
+      <w:r>
+        <w:rPr>
+          <w:rFonts w:hint="eastAsia"/>
+        </w:rPr>
+        <w:t>第二条触发路线是能量管理模块所管理的其他模块消耗了能量，如上一章所说，模块可以通过触发“consumeEnergy”函数来消耗能量，一旦调用了这个函数，这个消息将会通过能量接口传送给能量管理模块，能量管理模块将所消耗的能量从电容中扣除，计算出电容电压的变化，并且将电压改变告知系统状态机。</w:t>
+      </w:r>
+    </w:p>
+    <w:p>
+      <w:r>
+        <w:tab/>
+      </w:r>
+      <w:r>
+        <w:rPr>
+          <w:rFonts w:hint="eastAsia"/>
+        </w:rPr>
+        <w:t>根据上述描述，</w:t>
+      </w:r>
+      <w:r>
+        <w:rPr>
+          <w:rFonts w:hint="eastAsia"/>
+        </w:rPr>
+        <w:t>能量管理模块负责有关能量管理的整体流程控制，一些具体的工作，比如外界能量（能量配置文件energy</w:t>
+      </w:r>
+      <w:r>
+        <w:t xml:space="preserve"> </w:t>
+      </w:r>
+      <w:r>
+        <w:rPr>
+          <w:rFonts w:hint="eastAsia"/>
+        </w:rPr>
+        <w:t>profile中的条目）是如何转换成电容中的能量的，或者系统状态是如何改变的，是由能量收集模块和系统状态机模块控制的，下文将分别具体地介绍</w:t>
+      </w:r>
+      <w:r>
+        <w:rPr>
+          <w:rFonts w:hint="eastAsia"/>
+        </w:rPr>
+        <w:t>这两个部分并介绍</w:t>
+      </w:r>
+      <w:r>
+        <w:rPr>
+          <w:rFonts w:hint="eastAsia"/>
+        </w:rPr>
+        <w:t>整个</w:t>
+      </w:r>
+      <w:r>
+        <w:rPr>
+          <w:rFonts w:hint="eastAsia"/>
+        </w:rPr>
+        <w:t>能量管理模块的python端配置方式。</w:t>
+      </w:r>
+    </w:p>
+    <w:p/>
+    <w:p>
+      <w:r>
+        <w:rPr>
+          <w:rFonts w:hint="eastAsia"/>
+        </w:rPr>
+        <w:t>4.2 能量收集功能</w:t>
+      </w:r>
+    </w:p>
+    <w:p>
+      <w:r>
+        <w:tab/>
+      </w:r>
+      <w:r>
+        <w:rPr>
+          <w:rFonts w:hint="eastAsia"/>
+        </w:rPr>
+        <w:t>在非易失系统中，都会存在较为复杂的电路来完成能量收集的工作，这些电路将会将环</w:t>
+      </w:r>
+      <w:r>
+        <w:rPr>
+          <w:rFonts w:hint="eastAsia"/>
+        </w:rPr>
+        <w:lastRenderedPageBreak/>
+        <w:t>境中的待收集的目标能量首先转换成电能，再经过一定的整流、变压、负载匹配等步骤转换成能够储存到能量储存装置（一般是电容）中的电能【】。Gem</w:t>
+      </w:r>
+      <w:r>
+        <w:t>5</w:t>
+      </w:r>
+      <w:r>
+        <w:rPr>
+          <w:rFonts w:hint="eastAsia"/>
+        </w:rPr>
+        <w:t>-NVP是一个行为级仿真器，因此无意对复杂的电路细节进行仿真，仅此忽略了电能转换的中间步骤，在Gem</w:t>
+      </w:r>
+      <w:r>
+        <w:t>5</w:t>
+      </w:r>
+      <w:r>
+        <w:rPr>
+          <w:rFonts w:hint="eastAsia"/>
+        </w:rPr>
+        <w:t>-NVP看来，外界环境中的某种能量强度经过一系列的函数变化被成为了电容中电能的一部分，因此Gem</w:t>
+      </w:r>
+      <w:r>
+        <w:t>5</w:t>
+      </w:r>
+      <w:r>
+        <w:rPr>
+          <w:rFonts w:hint="eastAsia"/>
+        </w:rPr>
+        <w:t>-NVP的能量收集模块在一次能量收集时得到的信息有两个：外界能量强度，电容此时状态（电压），能量收集模块根据某一些规则将计算出此次能量收集后电容的状态（电压）</w:t>
+      </w:r>
+      <w:r>
+        <w:rPr>
+          <w:rFonts w:hint="eastAsia"/>
+        </w:rPr>
+        <w:t>，并且将这个数值返回给能量管理模块。</w:t>
+      </w:r>
+    </w:p>
+    <w:p>
+      <w:r>
+        <w:tab/>
+      </w:r>
+      <w:r>
+        <w:rPr>
+          <w:rFonts w:hint="eastAsia"/>
+        </w:rPr>
+        <w:t>Gem</w:t>
+      </w:r>
+      <w:r>
+        <w:t>5</w:t>
+      </w:r>
+      <w:r>
+        <w:rPr>
+          <w:rFonts w:hint="eastAsia"/>
+        </w:rPr>
+        <w:t>-NVP的一个原则是，如果非易失体系架构中的某一些方面值得被研究或是研究的热点，则将这一个部分</w:t>
+      </w:r>
+      <w:r>
+        <w:rPr>
+          <w:rFonts w:hint="eastAsia"/>
+        </w:rPr>
+        <w:t>在软件仿真器中编写为可插拔的模块，以方便用户进行功能的改变和仿真。显然，能量收集单元是一个当前的研究热点，因此能量收集模块是一个可插拔的模块。Gem</w:t>
+      </w:r>
+      <w:r>
+        <w:t>5</w:t>
+      </w:r>
+      <w:r>
+        <w:rPr>
+          <w:rFonts w:hint="eastAsia"/>
+        </w:rPr>
+        <w:t>-NVP为能量收集模块提供了基类BaseHarvest，这个类的类成员函数double energy_harvest(</w:t>
+      </w:r>
+      <w:r>
+        <w:t>double energy_harvested, double energy_remained</w:t>
+      </w:r>
+      <w:r>
+        <w:rPr>
+          <w:rFonts w:hint="eastAsia"/>
+        </w:rPr>
+        <w:t>)</w:t>
+      </w:r>
+      <w:r>
+        <w:t xml:space="preserve"> </w:t>
+      </w:r>
+      <w:r>
+        <w:rPr>
+          <w:rFonts w:hint="eastAsia"/>
+        </w:rPr>
+        <w:t>需要在子类中被重写，也就是说，用户如果想自定义能量收集的方式，就需要从BaseHarvest中派生一个简单的类，并重写计算函数energy</w:t>
+      </w:r>
+      <w:r>
+        <w:t>_harvest</w:t>
+      </w:r>
+      <w:r>
+        <w:rPr>
+          <w:rFonts w:hint="eastAsia"/>
+        </w:rPr>
+        <w:t>，最后将一个这个类的对象“插入”能量管理模块。</w:t>
+      </w:r>
+    </w:p>
+    <w:p>
+      <w:pPr>
+        <w:rPr>
+          <w:rFonts w:hint="eastAsia"/>
+        </w:rPr>
+      </w:pPr>
+      <w:r>
+        <w:tab/>
+      </w:r>
+      <w:r>
+        <w:rPr>
+          <w:rFonts w:hint="eastAsia"/>
+        </w:rPr>
+        <w:t>如果用户不进行任何配置，Gem</w:t>
+      </w:r>
+      <w:r>
+        <w:t>5</w:t>
+      </w:r>
+      <w:r>
+        <w:rPr>
+          <w:rFonts w:hint="eastAsia"/>
+        </w:rPr>
+        <w:t>-NVP提供的能量收集模块是将外界能量强度以线性的方式累加到电容中的简单能量收集模块</w:t>
+      </w:r>
+      <w:r>
+        <w:rPr>
+          <w:rFonts w:hint="eastAsia"/>
+        </w:rPr>
+        <w:t>SimpleEnergyHarvest</w:t>
+      </w:r>
+      <w:r>
+        <w:rPr>
+          <w:rFonts w:hint="eastAsia"/>
+        </w:rPr>
+        <w:t>。</w:t>
+      </w:r>
+    </w:p>
+    <w:p>
+      <w:r>
+        <w:rPr>
+          <w:rFonts w:hint="eastAsia"/>
+        </w:rPr>
+        <w:t>4.3 系统状态机模块</w:t>
+      </w:r>
+    </w:p>
+    <w:p>
+      <w:r>
+        <w:tab/>
+      </w:r>
+      <w:r>
+        <w:rPr>
+          <w:rFonts w:hint="eastAsia"/>
+        </w:rPr>
+        <w:t>从图【】中可以看出，每当系统电容中储存的能量发生变化时，能量管理模块</w:t>
+      </w:r>
+      <w:r>
+        <w:rPr>
+          <w:rFonts w:hint="eastAsia"/>
+        </w:rPr>
+        <w:t>将通知一个系统状态机。这个系统状态机的主要功能是，随时监测系统此时的能量状态（电容的电压），并根据这个电压的变化来判断系统是否需要发生状态改变（比如是否开始备份、是否休眠、是否开机等），而一旦需要进行状态改变时，状态机将在能量接口上向被能量管理模块管理的其他模块发送状态改变的消息。这样一来，可以给系统状态机抽象出两个任务</w:t>
+      </w:r>
+      <w:r>
+        <w:rPr>
+          <w:rFonts w:hint="eastAsia"/>
+        </w:rPr>
+        <w:t>：</w:t>
+      </w:r>
+      <w:r>
+        <w:rPr>
+          <w:rFonts w:hint="eastAsia"/>
+        </w:rPr>
+        <w:t>任务一是定义系统的状态和状态转换，并在运行时实时监控</w:t>
+      </w:r>
+      <w:r>
+        <w:rPr>
+          <w:rFonts w:hint="eastAsia"/>
+        </w:rPr>
+        <w:t>系统能量并维护这个状态机的行为；任务二是为系统的状态改变定义响应的能量信息，也就是定义上文所述的能量信息EnergyMsg除了通知能量消耗（type为0）之外还能够通知哪些信息（type为其他值的意义），在运行时，系统状态机会将系统的状态改变时对应的状态信息通过能量管理模块发送给系统的其他模块。</w:t>
+      </w:r>
+    </w:p>
+    <w:p>
+      <w:r>
+        <w:tab/>
+      </w:r>
+      <w:r>
+        <w:rPr>
+          <w:rFonts w:hint="eastAsia"/>
+        </w:rPr>
+        <w:t>由于系统状态机也是非易失处理器的一个研究重点，系统状态机模块和能量收集模块相似，都是可插拔的，也就是说，Gem</w:t>
+      </w:r>
+      <w:r>
+        <w:t>5</w:t>
+      </w:r>
+      <w:r>
+        <w:rPr>
+          <w:rFonts w:hint="eastAsia"/>
+        </w:rPr>
+        <w:t>-NVP为其提供了拥有通用接口的基类</w:t>
+      </w:r>
+      <w:r>
+        <w:rPr>
+          <w:rFonts w:hint="eastAsia"/>
+        </w:rPr>
+        <w:t>BaseEnergySM</w:t>
+      </w:r>
+      <w:r>
+        <w:rPr>
+          <w:rFonts w:hint="eastAsia"/>
+        </w:rPr>
+        <w:t>，用户需要根据自身需求来进行</w:t>
+      </w:r>
+      <w:r>
+        <w:rPr>
+          <w:rFonts w:hint="eastAsia"/>
+        </w:rPr>
+        <w:t>继承，并实现某些成员函数的</w:t>
+      </w:r>
+      <w:r>
+        <w:rPr>
+          <w:rFonts w:hint="eastAsia"/>
+        </w:rPr>
+        <w:t>行为</w:t>
+      </w:r>
+      <w:r>
+        <w:rPr>
+          <w:rFonts w:hint="eastAsia"/>
+        </w:rPr>
+        <w:t>。</w:t>
+      </w:r>
+    </w:p>
+    <w:p>
+      <w:pPr>
+        <w:ind w:firstLine="420"/>
+      </w:pPr>
+      <w:r>
+        <w:rPr>
+          <w:rFonts w:hint="eastAsia"/>
+        </w:rPr>
+        <w:t>基类提供了接口void</w:t>
+      </w:r>
+      <w:r>
+        <w:t xml:space="preserve"> update(douhble _energy)</w:t>
+      </w:r>
+      <w:r>
+        <w:rPr>
+          <w:rFonts w:hint="eastAsia"/>
+        </w:rPr>
+        <w:t>，这个成员函数是一个虚函数，需要在子类中被重新定义。接口通知了系统能量的变化，参数_energy是变化后的电容电压，根据发送的这个能量值和此前发送的能量值，用户可以在系统状态机类内部维护系统的状态，进行必要的状态更新，当系统状态机需要通知系统进行状态改变时，需要将对应信息放入一个EnergyMsg中，并通过基类提供的函数接口void broadcastMsg(const EnergyMsg &amp;msg)通知能量管理模块发送这一条信息。需要值得注意的是，系统的状态种类、系统的状态迁移都是由这个系统状态机模块进行定义的，因此对应状态改变的信息也需要这个模块进行定义（比如说EnergyMsg</w:t>
+      </w:r>
+      <w:r>
+        <w:t>::type</w:t>
+      </w:r>
+      <w:r>
+        <w:rPr>
+          <w:rFonts w:hint="eastAsia"/>
+        </w:rPr>
+        <w:t>为1代表什么，为2又代表什么），当用户完成系统状态机设计后，还需要编写被能量管理模块所管理模块的handleMsg函数，根据定义的能量消息类型在接收到消息时进行合适的操作。</w:t>
+      </w:r>
+    </w:p>
+    <w:p>
+      <w:pPr>
+        <w:ind w:firstLine="420"/>
+      </w:pPr>
+      <w:r>
+        <w:rPr>
+          <w:rFonts w:hint="eastAsia"/>
+        </w:rPr>
+        <w:t>当用户未自定义系统状态机模块时</w:t>
+      </w:r>
+      <w:r>
+        <w:rPr>
+          <w:rFonts w:hint="eastAsia"/>
+        </w:rPr>
+        <w:t>，默认的系统状态机是SimpleEnergySM，这个状态机只有开机、关机</w:t>
+      </w:r>
+      <w:r>
+        <w:rPr>
+          <w:rFonts w:hint="eastAsia"/>
+        </w:rPr>
+        <w:t>两个状态，当系统能量由负到正时控制系统开机，当系统能量由正到负时控制系统关机。此外，Gem</w:t>
+      </w:r>
+      <w:r>
+        <w:t>5</w:t>
+      </w:r>
+      <w:r>
+        <w:rPr>
+          <w:rFonts w:hint="eastAsia"/>
+        </w:rPr>
+        <w:t>-NVP还提供了拥有不同开关机阈值的简易状态机，称为TwoThresSM，可以在Python端由用户直接配置使用。</w:t>
+      </w:r>
+    </w:p>
+    <w:p>
+      <w:pPr>
+        <w:ind w:firstLine="420"/>
+      </w:pPr>
+    </w:p>
+    <w:p>
+      <w:pPr>
+        <w:rPr>
+          <w:rFonts w:hint="eastAsia"/>
+        </w:rPr>
+      </w:pPr>
+      <w:r>
+        <w:t xml:space="preserve">4.4 </w:t>
+      </w:r>
+      <w:r>
+        <w:rPr>
+          <w:rFonts w:hint="eastAsia"/>
+        </w:rPr>
+        <w:t>成员介绍</w:t>
+      </w:r>
+    </w:p>
+    <w:p>
+      <w:r>
+        <w:rPr>
+          <w:rFonts w:hint="eastAsia"/>
+        </w:rPr>
+        <w:t>4.5</w:t>
+      </w:r>
       <w:bookmarkStart w:id="0" w:name="_GoBack"/>
       <w:bookmarkEnd w:id="0"/>
-    </w:p>
-    <w:p>
-      <w:r>
-        <w:rPr>
-          <w:rFonts w:hint="eastAsia"/>
-        </w:rPr>
-        <w:t>4.2 能量收集功能</w:t>
-      </w:r>
-    </w:p>
-    <w:p>
-      <w:r>
-        <w:rPr>
-          <w:rFonts w:hint="eastAsia"/>
-        </w:rPr>
-        <w:t>4.3 系统状态机模块</w:t>
-      </w:r>
-    </w:p>
-    <w:p>
-      <w:r>
-        <w:rPr>
-          <w:rFonts w:hint="eastAsia"/>
-        </w:rPr>
-        <w:t>4.4 Python端配置</w:t>
-      </w:r>
-    </w:p>
-    <w:p>
-      <w:pPr>
-        <w:rPr>
-          <w:rFonts w:hint="eastAsia"/>
-        </w:rPr>
-      </w:pPr>
-    </w:p>
+      <w:r>
+        <w:rPr>
+          <w:rFonts w:hint="eastAsia"/>
+        </w:rPr>
+        <w:t xml:space="preserve"> Python端配置</w:t>
+      </w:r>
+    </w:p>
+    <w:p/>
     <w:p>
       <w:r>
         <w:rPr>
@@ -4581,7 +4711,22 @@
       </w:r>
     </w:p>
     <w:p/>
+    <w:p>
+      <w:r>
+        <w:rPr>
+          <w:rFonts w:hint="eastAsia"/>
+        </w:rPr>
+        <w:t>第七章：结论</w:t>
+      </w:r>
+    </w:p>
     <w:p/>
+    <w:p>
+      <w:pPr>
+        <w:rPr>
+          <w:rFonts w:hint="eastAsia"/>
+        </w:rPr>
+      </w:pPr>
+    </w:p>
     <w:p/>
     <w:p/>
     <w:p/>
@@ -5918,7 +6063,7 @@
 </file>
 
 <file path=customXml/itemProps1.xml><?xml version="1.0" encoding="utf-8"?>
-<ds:datastoreItem xmlns:ds="http://schemas.openxmlformats.org/officeDocument/2006/customXml" ds:itemID="{032CE43C-395E-44B4-A7F5-80D4B48B4020}">
+<ds:datastoreItem xmlns:ds="http://schemas.openxmlformats.org/officeDocument/2006/customXml" ds:itemID="{1CCC9E14-F203-479F-A565-053222725B49}">
   <ds:schemaRefs>
     <ds:schemaRef ds:uri="http://schemas.openxmlformats.org/officeDocument/2006/bibliography"/>
   </ds:schemaRefs>

</xml_diff>

<commit_message>
further writing of chapter 4
</commit_message>
<xml_diff>
--- a/thesis/thesis.docx
+++ b/thesis/thesis.docx
@@ -4217,7 +4217,19 @@
         <w:rPr>
           <w:rFonts w:hint="eastAsia"/>
         </w:rPr>
-        <w:t>能量管理模块如图【】所示，它在系统中扮演的角色是收集能量、储存收集到的能量、不断采集当前能量储存器（电容）的电压，根据能量状况控制系统的其他模块进行启动、备份、恢复、断电等状态变化。能量管理模块会接收用户提供的能量配置文件（energy</w:t>
+        <w:t>能量管理模块</w:t>
+      </w:r>
+      <w:r>
+        <w:rPr>
+          <w:rFonts w:hint="eastAsia"/>
+        </w:rPr>
+        <w:t>（EnergyMgmt）</w:t>
+      </w:r>
+      <w:r>
+        <w:rPr>
+          <w:rFonts w:hint="eastAsia"/>
+        </w:rPr>
+        <w:t>如图【】所示，它在系统中扮演的角色是收集能量、储存收集到的能量、不断采集当前能量储存器（电容）的电压，根据能量状况控制系统的其他模块进行启动、备份、恢复、断电等状态变化。能量管理模块会接收用户提供的能量配置文件（energy</w:t>
       </w:r>
       <w:r>
         <w:t xml:space="preserve"> </w:t>
@@ -4655,11 +4667,6 @@
       </w:pPr>
     </w:p>
     <w:p>
-      <w:pPr>
-        <w:rPr>
-          <w:rFonts w:hint="eastAsia"/>
-        </w:rPr>
-      </w:pPr>
       <w:r>
         <w:t xml:space="preserve">4.4 </w:t>
       </w:r>
@@ -4667,26 +4674,1033 @@
         <w:rPr>
           <w:rFonts w:hint="eastAsia"/>
         </w:rPr>
+        <w:t>能量管理模块类</w:t>
+      </w:r>
+      <w:r>
+        <w:rPr>
+          <w:rFonts w:hint="eastAsia"/>
+        </w:rPr>
         <w:t>成员介绍</w:t>
       </w:r>
     </w:p>
     <w:p>
       <w:r>
+        <w:tab/>
+      </w:r>
+      <w:r>
+        <w:rPr>
+          <w:rFonts w:hint="eastAsia"/>
+        </w:rPr>
+        <w:t>这一部分简单介绍能量管理模块（EnergyMgmt）拥有的成员变量和成员函数</w:t>
+      </w:r>
+      <w:r>
+        <w:rPr>
+          <w:rFonts w:hint="eastAsia"/>
+        </w:rPr>
+        <w:t>。</w:t>
+      </w:r>
+    </w:p>
+    <w:p>
+      <w:r>
+        <w:tab/>
+      </w:r>
+      <w:r>
+        <w:rPr>
+          <w:rFonts w:hint="eastAsia"/>
+        </w:rPr>
+        <w:t>成员变量：</w:t>
+      </w:r>
+    </w:p>
+    <w:tbl>
+      <w:tblPr>
+        <w:tblStyle w:val="a6"/>
+        <w:tblW w:w="0" w:type="auto"/>
+        <w:tblLook w:val="04A0" w:firstRow="1" w:lastRow="0" w:firstColumn="1" w:lastColumn="0" w:noHBand="0" w:noVBand="1"/>
+      </w:tblPr>
+      <w:tblGrid>
+        <w:gridCol w:w="4148"/>
+        <w:gridCol w:w="4148"/>
+      </w:tblGrid>
+      <w:tr>
+        <w:tc>
+          <w:tcPr>
+            <w:tcW w:w="4148" w:type="dxa"/>
+          </w:tcPr>
+          <w:p>
+            <w:pPr>
+              <w:rPr>
+                <w:rFonts w:hint="eastAsia"/>
+              </w:rPr>
+            </w:pPr>
+            <w:r>
+              <w:rPr>
+                <w:rFonts w:hint="eastAsia"/>
+              </w:rPr>
+              <w:t>成员变量</w:t>
+            </w:r>
+          </w:p>
+        </w:tc>
+        <w:tc>
+          <w:tcPr>
+            <w:tcW w:w="4148" w:type="dxa"/>
+          </w:tcPr>
+          <w:p>
+            <w:pPr>
+              <w:rPr>
+                <w:rFonts w:hint="eastAsia"/>
+              </w:rPr>
+            </w:pPr>
+            <w:r>
+              <w:rPr>
+                <w:rFonts w:hint="eastAsia"/>
+              </w:rPr>
+              <w:t>简介</w:t>
+            </w:r>
+          </w:p>
+        </w:tc>
+      </w:tr>
+      <w:tr>
+        <w:tc>
+          <w:tcPr>
+            <w:tcW w:w="4148" w:type="dxa"/>
+          </w:tcPr>
+          <w:p>
+            <w:pPr>
+              <w:rPr>
+                <w:rFonts w:hint="eastAsia"/>
+              </w:rPr>
+            </w:pPr>
+            <w:r>
+              <w:t>time_unit</w:t>
+            </w:r>
+          </w:p>
+        </w:tc>
+        <w:tc>
+          <w:tcPr>
+            <w:tcW w:w="4148" w:type="dxa"/>
+          </w:tcPr>
+          <w:p>
+            <w:pPr>
+              <w:rPr>
+                <w:rFonts w:hint="eastAsia"/>
+              </w:rPr>
+            </w:pPr>
+            <w:r>
+              <w:rPr>
+                <w:rFonts w:hint="eastAsia"/>
+              </w:rPr>
+              <w:t>能量配置文件和能量采集的时间单元</w:t>
+            </w:r>
+          </w:p>
+        </w:tc>
+      </w:tr>
+      <w:tr>
+        <w:tc>
+          <w:tcPr>
+            <w:tcW w:w="4148" w:type="dxa"/>
+          </w:tcPr>
+          <w:p>
+            <w:pPr>
+              <w:rPr>
+                <w:rFonts w:hint="eastAsia"/>
+              </w:rPr>
+            </w:pPr>
+            <w:r>
+              <w:t>energy</w:t>
+            </w:r>
+            <w:r>
+              <w:rPr>
+                <w:rFonts w:hint="eastAsia"/>
+              </w:rPr>
+              <w:t>_</w:t>
+            </w:r>
+            <w:r>
+              <w:t>remained</w:t>
+            </w:r>
+          </w:p>
+        </w:tc>
+        <w:tc>
+          <w:tcPr>
+            <w:tcW w:w="4148" w:type="dxa"/>
+          </w:tcPr>
+          <w:p>
+            <w:pPr>
+              <w:rPr>
+                <w:rFonts w:hint="eastAsia"/>
+              </w:rPr>
+            </w:pPr>
+            <w:r>
+              <w:rPr>
+                <w:rFonts w:hint="eastAsia"/>
+              </w:rPr>
+              <w:t>系统电容的电压值</w:t>
+            </w:r>
+          </w:p>
+        </w:tc>
+      </w:tr>
+      <w:tr>
+        <w:tc>
+          <w:tcPr>
+            <w:tcW w:w="4148" w:type="dxa"/>
+          </w:tcPr>
+          <w:p>
+            <w:pPr>
+              <w:rPr>
+                <w:rFonts w:hint="eastAsia"/>
+              </w:rPr>
+            </w:pPr>
+            <w:r>
+              <w:rPr>
+                <w:rFonts w:hint="eastAsia"/>
+              </w:rPr>
+              <w:t>energy_harvest_data</w:t>
+            </w:r>
+          </w:p>
+        </w:tc>
+        <w:tc>
+          <w:tcPr>
+            <w:tcW w:w="4148" w:type="dxa"/>
+          </w:tcPr>
+          <w:p>
+            <w:pPr>
+              <w:rPr>
+                <w:rFonts w:hint="eastAsia"/>
+              </w:rPr>
+            </w:pPr>
+            <w:r>
+              <w:rPr>
+                <w:rFonts w:hint="eastAsia"/>
+              </w:rPr>
+              <w:t>从能量配置文件中读取的所有环境能量强度条目</w:t>
+            </w:r>
+          </w:p>
+        </w:tc>
+      </w:tr>
+      <w:tr>
+        <w:tc>
+          <w:tcPr>
+            <w:tcW w:w="4148" w:type="dxa"/>
+          </w:tcPr>
+          <w:p>
+            <w:pPr>
+              <w:rPr>
+                <w:rFonts w:hint="eastAsia"/>
+              </w:rPr>
+            </w:pPr>
+            <w:r>
+              <w:rPr>
+                <w:rFonts w:hint="eastAsia"/>
+              </w:rPr>
+              <w:t>state_machine</w:t>
+            </w:r>
+          </w:p>
+        </w:tc>
+        <w:tc>
+          <w:tcPr>
+            <w:tcW w:w="4148" w:type="dxa"/>
+          </w:tcPr>
+          <w:p>
+            <w:pPr>
+              <w:rPr>
+                <w:rFonts w:hint="eastAsia"/>
+              </w:rPr>
+            </w:pPr>
+            <w:r>
+              <w:rPr>
+                <w:rFonts w:hint="eastAsia"/>
+              </w:rPr>
+              <w:t>指向系统状态机的指针</w:t>
+            </w:r>
+          </w:p>
+        </w:tc>
+      </w:tr>
+      <w:tr>
+        <w:tc>
+          <w:tcPr>
+            <w:tcW w:w="4148" w:type="dxa"/>
+          </w:tcPr>
+          <w:p>
+            <w:pPr>
+              <w:rPr>
+                <w:rFonts w:hint="eastAsia"/>
+              </w:rPr>
+            </w:pPr>
+            <w:r>
+              <w:rPr>
+                <w:rFonts w:hint="eastAsia"/>
+              </w:rPr>
+              <w:t>harvest_module</w:t>
+            </w:r>
+          </w:p>
+        </w:tc>
+        <w:tc>
+          <w:tcPr>
+            <w:tcW w:w="4148" w:type="dxa"/>
+          </w:tcPr>
+          <w:p>
+            <w:pPr>
+              <w:rPr>
+                <w:rFonts w:hint="eastAsia"/>
+              </w:rPr>
+            </w:pPr>
+            <w:r>
+              <w:rPr>
+                <w:rFonts w:hint="eastAsia"/>
+              </w:rPr>
+              <w:t>指向能量收集模块的指针</w:t>
+            </w:r>
+          </w:p>
+        </w:tc>
+      </w:tr>
+      <w:tr>
+        <w:tc>
+          <w:tcPr>
+            <w:tcW w:w="4148" w:type="dxa"/>
+          </w:tcPr>
+          <w:p>
+            <w:pPr>
+              <w:rPr>
+                <w:rFonts w:hint="eastAsia"/>
+              </w:rPr>
+            </w:pPr>
+            <w:r>
+              <w:rPr>
+                <w:rFonts w:hint="eastAsia"/>
+              </w:rPr>
+              <w:t>event_harvest</w:t>
+            </w:r>
+          </w:p>
+        </w:tc>
+        <w:tc>
+          <w:tcPr>
+            <w:tcW w:w="4148" w:type="dxa"/>
+          </w:tcPr>
+          <w:p>
+            <w:pPr>
+              <w:rPr>
+                <w:rFonts w:hint="eastAsia"/>
+              </w:rPr>
+            </w:pPr>
+            <w:r>
+              <w:rPr>
+                <w:rFonts w:hint="eastAsia"/>
+              </w:rPr>
+              <w:t>触发能量收集的周期性事件</w:t>
+            </w:r>
+          </w:p>
+        </w:tc>
+      </w:tr>
+      <w:tr>
+        <w:tc>
+          <w:tcPr>
+            <w:tcW w:w="4148" w:type="dxa"/>
+          </w:tcPr>
+          <w:p>
+            <w:pPr>
+              <w:rPr>
+                <w:rFonts w:hint="eastAsia"/>
+              </w:rPr>
+            </w:pPr>
+            <w:r>
+              <w:rPr>
+                <w:rFonts w:hint="eastAsia"/>
+              </w:rPr>
+              <w:t>event_msg</w:t>
+            </w:r>
+          </w:p>
+        </w:tc>
+        <w:tc>
+          <w:tcPr>
+            <w:tcW w:w="4148" w:type="dxa"/>
+          </w:tcPr>
+          <w:p>
+            <w:pPr>
+              <w:rPr>
+                <w:rFonts w:hint="eastAsia"/>
+              </w:rPr>
+            </w:pPr>
+            <w:r>
+              <w:rPr>
+                <w:rFonts w:hint="eastAsia"/>
+              </w:rPr>
+              <w:t>向被管理模块发送状态变化信息的事件</w:t>
+            </w:r>
+          </w:p>
+        </w:tc>
+      </w:tr>
+      <w:tr>
+        <w:tc>
+          <w:tcPr>
+            <w:tcW w:w="4148" w:type="dxa"/>
+          </w:tcPr>
+          <w:p>
+            <w:pPr>
+              <w:rPr>
+                <w:rFonts w:hint="eastAsia"/>
+              </w:rPr>
+            </w:pPr>
+            <w:r>
+              <w:rPr>
+                <w:rFonts w:hint="eastAsia"/>
+              </w:rPr>
+              <w:t>msg_togo</w:t>
+            </w:r>
+          </w:p>
+        </w:tc>
+        <w:tc>
+          <w:tcPr>
+            <w:tcW w:w="4148" w:type="dxa"/>
+          </w:tcPr>
+          <w:p>
+            <w:pPr>
+              <w:rPr>
+                <w:rFonts w:hint="eastAsia"/>
+              </w:rPr>
+            </w:pPr>
+            <w:r>
+              <w:rPr>
+                <w:rFonts w:hint="eastAsia"/>
+              </w:rPr>
+              <w:t>系统状态机告知发送的信息</w:t>
+            </w:r>
+          </w:p>
+        </w:tc>
+      </w:tr>
+      <w:tr>
+        <w:tc>
+          <w:tcPr>
+            <w:tcW w:w="4148" w:type="dxa"/>
+          </w:tcPr>
+          <w:p>
+            <w:pPr>
+              <w:rPr>
+                <w:rFonts w:hint="eastAsia"/>
+              </w:rPr>
+            </w:pPr>
+            <w:r>
+              <w:rPr>
+                <w:rFonts w:hint="eastAsia"/>
+              </w:rPr>
+              <w:t>path_energy_profile</w:t>
+            </w:r>
+          </w:p>
+        </w:tc>
+        <w:tc>
+          <w:tcPr>
+            <w:tcW w:w="4148" w:type="dxa"/>
+          </w:tcPr>
+          <w:p>
+            <w:pPr>
+              <w:rPr>
+                <w:rFonts w:hint="eastAsia"/>
+              </w:rPr>
+            </w:pPr>
+            <w:r>
+              <w:rPr>
+                <w:rFonts w:hint="eastAsia"/>
+              </w:rPr>
+              <w:t>能量配置文件的路径</w:t>
+            </w:r>
+          </w:p>
+        </w:tc>
+      </w:tr>
+    </w:tbl>
+    <w:p>
+      <w:r>
+        <w:tab/>
+      </w:r>
+      <w:r>
+        <w:rPr>
+          <w:rFonts w:hint="eastAsia"/>
+        </w:rPr>
+        <w:t>成员函数：</w:t>
+      </w:r>
+    </w:p>
+    <w:tbl>
+      <w:tblPr>
+        <w:tblStyle w:val="a6"/>
+        <w:tblW w:w="0" w:type="auto"/>
+        <w:tblLook w:val="04A0" w:firstRow="1" w:lastRow="0" w:firstColumn="1" w:lastColumn="0" w:noHBand="0" w:noVBand="1"/>
+      </w:tblPr>
+      <w:tblGrid>
+        <w:gridCol w:w="4148"/>
+        <w:gridCol w:w="4148"/>
+      </w:tblGrid>
+      <w:tr>
+        <w:tc>
+          <w:tcPr>
+            <w:tcW w:w="4148" w:type="dxa"/>
+          </w:tcPr>
+          <w:p>
+            <w:pPr>
+              <w:rPr>
+                <w:rFonts w:hint="eastAsia"/>
+              </w:rPr>
+            </w:pPr>
+            <w:r>
+              <w:rPr>
+                <w:rFonts w:hint="eastAsia"/>
+              </w:rPr>
+              <w:t>成员函数</w:t>
+            </w:r>
+          </w:p>
+        </w:tc>
+        <w:tc>
+          <w:tcPr>
+            <w:tcW w:w="4148" w:type="dxa"/>
+          </w:tcPr>
+          <w:p>
+            <w:pPr>
+              <w:rPr>
+                <w:rFonts w:hint="eastAsia"/>
+              </w:rPr>
+            </w:pPr>
+            <w:r>
+              <w:rPr>
+                <w:rFonts w:hint="eastAsia"/>
+              </w:rPr>
+              <w:t>简介</w:t>
+            </w:r>
+          </w:p>
+        </w:tc>
+      </w:tr>
+      <w:tr>
+        <w:tc>
+          <w:tcPr>
+            <w:tcW w:w="4148" w:type="dxa"/>
+          </w:tcPr>
+          <w:p>
+            <w:pPr>
+              <w:rPr>
+                <w:rFonts w:hint="eastAsia"/>
+              </w:rPr>
+            </w:pPr>
+            <w:r>
+              <w:rPr>
+                <w:rFonts w:hint="eastAsia"/>
+              </w:rPr>
+              <w:t>consumeEnergy</w:t>
+            </w:r>
+          </w:p>
+        </w:tc>
+        <w:tc>
+          <w:tcPr>
+            <w:tcW w:w="4148" w:type="dxa"/>
+          </w:tcPr>
+          <w:p>
+            <w:pPr>
+              <w:rPr>
+                <w:rFonts w:hint="eastAsia"/>
+              </w:rPr>
+            </w:pPr>
+            <w:r>
+              <w:rPr>
+                <w:rFonts w:hint="eastAsia"/>
+              </w:rPr>
+              <w:t>能量消耗的处理器</w:t>
+            </w:r>
+          </w:p>
+        </w:tc>
+      </w:tr>
+      <w:tr>
+        <w:tc>
+          <w:tcPr>
+            <w:tcW w:w="4148" w:type="dxa"/>
+          </w:tcPr>
+          <w:p>
+            <w:pPr>
+              <w:rPr>
+                <w:rFonts w:hint="eastAsia"/>
+              </w:rPr>
+            </w:pPr>
+            <w:r>
+              <w:rPr>
+                <w:rFonts w:hint="eastAsia"/>
+              </w:rPr>
+              <w:t>broadcastMsg</w:t>
+            </w:r>
+          </w:p>
+        </w:tc>
+        <w:tc>
+          <w:tcPr>
+            <w:tcW w:w="4148" w:type="dxa"/>
+          </w:tcPr>
+          <w:p>
+            <w:pPr>
+              <w:rPr>
+                <w:rFonts w:hint="eastAsia"/>
+              </w:rPr>
+            </w:pPr>
+            <w:r>
+              <w:rPr>
+                <w:rFonts w:hint="eastAsia"/>
+              </w:rPr>
+              <w:t>发送系统状态改变消息的函数</w:t>
+            </w:r>
+          </w:p>
+        </w:tc>
+      </w:tr>
+      <w:tr>
+        <w:tc>
+          <w:tcPr>
+            <w:tcW w:w="4148" w:type="dxa"/>
+          </w:tcPr>
+          <w:p>
+            <w:pPr>
+              <w:rPr>
+                <w:rFonts w:hint="eastAsia"/>
+              </w:rPr>
+            </w:pPr>
+            <w:r>
+              <w:rPr>
+                <w:rFonts w:hint="eastAsia"/>
+              </w:rPr>
+              <w:t>broadcastAsEvent</w:t>
+            </w:r>
+          </w:p>
+        </w:tc>
+        <w:tc>
+          <w:tcPr>
+            <w:tcW w:w="4148" w:type="dxa"/>
+          </w:tcPr>
+          <w:p>
+            <w:pPr>
+              <w:rPr>
+                <w:rFonts w:hint="eastAsia"/>
+              </w:rPr>
+            </w:pPr>
+            <w:r>
+              <w:rPr>
+                <w:rFonts w:hint="eastAsia"/>
+              </w:rPr>
+              <w:t>以事件形式发送系统状态改变的函数（不直接调用broadcastMsg是为了避免出现程序出现同时性缺陷）</w:t>
+            </w:r>
+          </w:p>
+        </w:tc>
+      </w:tr>
+      <w:tr>
+        <w:tc>
+          <w:tcPr>
+            <w:tcW w:w="4148" w:type="dxa"/>
+          </w:tcPr>
+          <w:p>
+            <w:pPr>
+              <w:rPr>
+                <w:rFonts w:hint="eastAsia"/>
+              </w:rPr>
+            </w:pPr>
+            <w:r>
+              <w:rPr>
+                <w:rFonts w:hint="eastAsia"/>
+              </w:rPr>
+              <w:t>handleMsg</w:t>
+            </w:r>
+          </w:p>
+        </w:tc>
+        <w:tc>
+          <w:tcPr>
+            <w:tcW w:w="4148" w:type="dxa"/>
+          </w:tcPr>
+          <w:p>
+            <w:pPr>
+              <w:rPr>
+                <w:rFonts w:hint="eastAsia"/>
+              </w:rPr>
+            </w:pPr>
+            <w:r>
+              <w:rPr>
+                <w:rFonts w:hint="eastAsia"/>
+              </w:rPr>
+              <w:t>接收并处理能量信息（从基类继承）</w:t>
+            </w:r>
+          </w:p>
+        </w:tc>
+      </w:tr>
+      <w:tr>
+        <w:tc>
+          <w:tcPr>
+            <w:tcW w:w="4148" w:type="dxa"/>
+          </w:tcPr>
+          <w:p>
+            <w:pPr>
+              <w:rPr>
+                <w:rFonts w:hint="eastAsia"/>
+              </w:rPr>
+            </w:pPr>
+            <w:r>
+              <w:rPr>
+                <w:rFonts w:hint="eastAsia"/>
+              </w:rPr>
+              <w:t>energyHarvest</w:t>
+            </w:r>
+          </w:p>
+        </w:tc>
+        <w:tc>
+          <w:tcPr>
+            <w:tcW w:w="4148" w:type="dxa"/>
+          </w:tcPr>
+          <w:p>
+            <w:pPr>
+              <w:rPr>
+                <w:rFonts w:hint="eastAsia"/>
+              </w:rPr>
+            </w:pPr>
+            <w:r>
+              <w:rPr>
+                <w:rFonts w:hint="eastAsia"/>
+              </w:rPr>
+              <w:t>从能量配置文件中读取条目并触发能量采集事件</w:t>
+            </w:r>
+          </w:p>
+        </w:tc>
+      </w:tr>
+      <w:tr>
+        <w:tc>
+          <w:tcPr>
+            <w:tcW w:w="4148" w:type="dxa"/>
+          </w:tcPr>
+          <w:p>
+            <w:pPr>
+              <w:rPr>
+                <w:rFonts w:hint="eastAsia"/>
+              </w:rPr>
+            </w:pPr>
+            <w:r>
+              <w:rPr>
+                <w:rFonts w:hint="eastAsia"/>
+              </w:rPr>
+              <w:t>readEnergyProfile</w:t>
+            </w:r>
+          </w:p>
+        </w:tc>
+        <w:tc>
+          <w:tcPr>
+            <w:tcW w:w="4148" w:type="dxa"/>
+          </w:tcPr>
+          <w:p>
+            <w:pPr>
+              <w:rPr>
+                <w:rFonts w:hint="eastAsia"/>
+              </w:rPr>
+            </w:pPr>
+            <w:r>
+              <w:rPr>
+                <w:rFonts w:hint="eastAsia"/>
+              </w:rPr>
+              <w:t>初始化是读取能量配置文件的函数</w:t>
+            </w:r>
+          </w:p>
+        </w:tc>
+      </w:tr>
+    </w:tbl>
+    <w:p>
+      <w:pPr>
+        <w:rPr>
+          <w:rFonts w:hint="eastAsia"/>
+        </w:rPr>
+      </w:pPr>
+    </w:p>
+    <w:p>
+      <w:r>
         <w:rPr>
           <w:rFonts w:hint="eastAsia"/>
         </w:rPr>
         <w:t>4.5</w:t>
       </w:r>
+      <w:r>
+        <w:rPr>
+          <w:rFonts w:hint="eastAsia"/>
+        </w:rPr>
+        <w:t xml:space="preserve"> Python端配置</w:t>
+      </w:r>
+    </w:p>
+    <w:p>
+      <w:r>
+        <w:tab/>
+      </w:r>
+      <w:r>
+        <w:rPr>
+          <w:rFonts w:hint="eastAsia"/>
+        </w:rPr>
+        <w:t>能量管理模块EnergyMgmt在Python端也存在着对应同名实现</w:t>
+      </w:r>
+      <w:r>
+        <w:rPr>
+          <w:rFonts w:hint="eastAsia"/>
+        </w:rPr>
+        <w:t>，用户需要创建系统的能量管理模块的对象：</w:t>
+      </w:r>
+    </w:p>
+    <w:p/>
+    <w:p>
+      <w:pPr>
+        <w:ind w:firstLine="420"/>
+      </w:pPr>
+      <w:r>
+        <w:rPr>
+          <w:rFonts w:hint="eastAsia"/>
+        </w:rPr>
+        <w:t>接下来可以通过四个参数对能量管理模块进行配置：</w:t>
+      </w:r>
+    </w:p>
+    <w:tbl>
+      <w:tblPr>
+        <w:tblStyle w:val="a6"/>
+        <w:tblW w:w="0" w:type="auto"/>
+        <w:tblLook w:val="04A0" w:firstRow="1" w:lastRow="0" w:firstColumn="1" w:lastColumn="0" w:noHBand="0" w:noVBand="1"/>
+      </w:tblPr>
+      <w:tblGrid>
+        <w:gridCol w:w="4148"/>
+        <w:gridCol w:w="4148"/>
+      </w:tblGrid>
+      <w:tr>
+        <w:tc>
+          <w:tcPr>
+            <w:tcW w:w="4148" w:type="dxa"/>
+          </w:tcPr>
+          <w:p>
+            <w:pPr>
+              <w:rPr>
+                <w:rFonts w:hint="eastAsia"/>
+              </w:rPr>
+            </w:pPr>
+            <w:r>
+              <w:rPr>
+                <w:rFonts w:hint="eastAsia"/>
+              </w:rPr>
+              <w:t>变量</w:t>
+            </w:r>
+          </w:p>
+        </w:tc>
+        <w:tc>
+          <w:tcPr>
+            <w:tcW w:w="4148" w:type="dxa"/>
+          </w:tcPr>
+          <w:p>
+            <w:pPr>
+              <w:rPr>
+                <w:rFonts w:hint="eastAsia"/>
+              </w:rPr>
+            </w:pPr>
+            <w:r>
+              <w:rPr>
+                <w:rFonts w:hint="eastAsia"/>
+              </w:rPr>
+              <w:t>说明</w:t>
+            </w:r>
+          </w:p>
+        </w:tc>
+      </w:tr>
+      <w:tr>
+        <w:tc>
+          <w:tcPr>
+            <w:tcW w:w="4148" w:type="dxa"/>
+          </w:tcPr>
+          <w:p>
+            <w:pPr>
+              <w:rPr>
+                <w:rFonts w:hint="eastAsia"/>
+              </w:rPr>
+            </w:pPr>
+            <w:r>
+              <w:rPr>
+                <w:rFonts w:hint="eastAsia"/>
+              </w:rPr>
+              <w:t>path</w:t>
+            </w:r>
+            <w:r>
+              <w:t>_energy_profile</w:t>
+            </w:r>
+          </w:p>
+        </w:tc>
+        <w:tc>
+          <w:tcPr>
+            <w:tcW w:w="4148" w:type="dxa"/>
+          </w:tcPr>
+          <w:p>
+            <w:pPr>
+              <w:rPr>
+                <w:rFonts w:hint="eastAsia"/>
+              </w:rPr>
+            </w:pPr>
+            <w:r>
+              <w:rPr>
+                <w:rFonts w:hint="eastAsia"/>
+              </w:rPr>
+              <w:t>能量配置文件（energy</w:t>
+            </w:r>
+            <w:r>
+              <w:t xml:space="preserve"> </w:t>
+            </w:r>
+            <w:r>
+              <w:rPr>
+                <w:rFonts w:hint="eastAsia"/>
+              </w:rPr>
+              <w:t>profile）的路径</w:t>
+            </w:r>
+          </w:p>
+        </w:tc>
+      </w:tr>
+      <w:tr>
+        <w:tc>
+          <w:tcPr>
+            <w:tcW w:w="4148" w:type="dxa"/>
+          </w:tcPr>
+          <w:p>
+            <w:pPr>
+              <w:rPr>
+                <w:rFonts w:hint="eastAsia"/>
+              </w:rPr>
+            </w:pPr>
+            <w:r>
+              <w:rPr>
+                <w:rFonts w:hint="eastAsia"/>
+              </w:rPr>
+              <w:t>energy_time_unit</w:t>
+            </w:r>
+          </w:p>
+        </w:tc>
+        <w:tc>
+          <w:tcPr>
+            <w:tcW w:w="4148" w:type="dxa"/>
+          </w:tcPr>
+          <w:p>
+            <w:pPr>
+              <w:rPr>
+                <w:rFonts w:hint="eastAsia"/>
+              </w:rPr>
+            </w:pPr>
+            <w:r>
+              <w:rPr>
+                <w:rFonts w:hint="eastAsia"/>
+              </w:rPr>
+              <w:t>能量配置文件和能量采集的时间单元，如“10us”</w:t>
+            </w:r>
+          </w:p>
+        </w:tc>
+      </w:tr>
+      <w:tr>
+        <w:tc>
+          <w:tcPr>
+            <w:tcW w:w="4148" w:type="dxa"/>
+          </w:tcPr>
+          <w:p>
+            <w:pPr>
+              <w:rPr>
+                <w:rFonts w:hint="eastAsia"/>
+              </w:rPr>
+            </w:pPr>
+            <w:r>
+              <w:rPr>
+                <w:rFonts w:hint="eastAsia"/>
+              </w:rPr>
+              <w:t>state_machine</w:t>
+            </w:r>
+          </w:p>
+        </w:tc>
+        <w:tc>
+          <w:tcPr>
+            <w:tcW w:w="4148" w:type="dxa"/>
+          </w:tcPr>
+          <w:p>
+            <w:pPr>
+              <w:rPr>
+                <w:rFonts w:hint="eastAsia"/>
+              </w:rPr>
+            </w:pPr>
+            <w:r>
+              <w:rPr>
+                <w:rFonts w:hint="eastAsia"/>
+              </w:rPr>
+              <w:t>使用的系统状态机，默认为SimpleEnergySM</w:t>
+            </w:r>
+          </w:p>
+        </w:tc>
+      </w:tr>
+      <w:tr>
+        <w:tc>
+          <w:tcPr>
+            <w:tcW w:w="4148" w:type="dxa"/>
+          </w:tcPr>
+          <w:p>
+            <w:pPr>
+              <w:rPr>
+                <w:rFonts w:hint="eastAsia"/>
+              </w:rPr>
+            </w:pPr>
+            <w:r>
+              <w:rPr>
+                <w:rFonts w:hint="eastAsia"/>
+              </w:rPr>
+              <w:t>harvest_module</w:t>
+            </w:r>
+          </w:p>
+        </w:tc>
+        <w:tc>
+          <w:tcPr>
+            <w:tcW w:w="4148" w:type="dxa"/>
+          </w:tcPr>
+          <w:p>
+            <w:pPr>
+              <w:rPr>
+                <w:rFonts w:hint="eastAsia"/>
+              </w:rPr>
+            </w:pPr>
+            <w:r>
+              <w:rPr>
+                <w:rFonts w:hint="eastAsia"/>
+              </w:rPr>
+              <w:t>使用的能量采集模块，默认为SimpleHarvest</w:t>
+            </w:r>
+          </w:p>
+        </w:tc>
+      </w:tr>
+    </w:tbl>
+    <w:p>
+      <w:r>
+        <w:tab/>
+      </w:r>
+      <w:r>
+        <w:rPr>
+          <w:rFonts w:hint="eastAsia"/>
+        </w:rPr>
+        <w:t>如：</w:t>
+      </w:r>
+    </w:p>
+    <w:p>
+      <w:pPr>
+        <w:rPr>
+          <w:rFonts w:hint="eastAsia"/>
+        </w:rPr>
+      </w:pPr>
+    </w:p>
+    <w:p>
+      <w:r>
+        <w:tab/>
+      </w:r>
+      <w:r>
+        <w:rPr>
+          <w:rFonts w:hint="eastAsia"/>
+        </w:rPr>
+        <w:t>最后，我们需要将所有被控制模块的从能量接口与能量管理模块的主能量接口连接，比</w:t>
+      </w:r>
+      <w:r>
+        <w:rPr>
+          <w:rFonts w:hint="eastAsia"/>
+        </w:rPr>
+        <w:lastRenderedPageBreak/>
+        <w:t>如，在某个系统中如果需要管理cpu的上电、掉电行为，需要配置为：</w:t>
+      </w:r>
+    </w:p>
+    <w:p>
+      <w:pPr>
+        <w:rPr>
+          <w:rFonts w:hint="eastAsia"/>
+        </w:rPr>
+      </w:pPr>
       <w:bookmarkStart w:id="0" w:name="_GoBack"/>
       <w:bookmarkEnd w:id="0"/>
-      <w:r>
-        <w:rPr>
-          <w:rFonts w:hint="eastAsia"/>
-        </w:rPr>
-        <w:t xml:space="preserve"> Python端配置</w:t>
-      </w:r>
-    </w:p>
-    <w:p/>
+    </w:p>
     <w:p>
       <w:r>
         <w:rPr>
@@ -6063,7 +7077,7 @@
 </file>
 
 <file path=customXml/itemProps1.xml><?xml version="1.0" encoding="utf-8"?>
-<ds:datastoreItem xmlns:ds="http://schemas.openxmlformats.org/officeDocument/2006/customXml" ds:itemID="{1CCC9E14-F203-479F-A565-053222725B49}">
+<ds:datastoreItem xmlns:ds="http://schemas.openxmlformats.org/officeDocument/2006/customXml" ds:itemID="{5EA82B41-631B-418E-94C0-CA32EC7B6886}">
   <ds:schemaRefs>
     <ds:schemaRef ds:uri="http://schemas.openxmlformats.org/officeDocument/2006/bibliography"/>
   </ds:schemaRefs>

</xml_diff>